<commit_message>
<<<< weg, Dokumente ein bisschen weitergearbeitet
</commit_message>
<xml_diff>
--- a/Unterlagen/Pflichtenheft.docx
+++ b/Unterlagen/Pflichtenheft.docx
@@ -2272,6 +2272,9 @@
       </w:r>
       <w:r>
         <w:t>Als Versionsverwaltungstool wird GitHub verwendet.</w:t>
+      </w:r>
+      <w:r>
+        <w:t xml:space="preserve"> Für das Versenden der Mails wird die API formsubmit verwendet.</w:t>
       </w:r>
     </w:p>
     <w:p>
@@ -2512,10 +2515,10 @@
           <w:noProof/>
         </w:rPr>
         <w:drawing>
-          <wp:inline distT="0" distB="0" distL="0" distR="0" wp14:anchorId="49222ED7" wp14:editId="4D3D684C">
-            <wp:extent cx="5760720" cy="3848735"/>
+          <wp:inline distT="0" distB="0" distL="0" distR="0" wp14:anchorId="01B6F493" wp14:editId="54C7F01D">
+            <wp:extent cx="5016500" cy="3532894"/>
             <wp:effectExtent l="0" t="0" r="0" b="0"/>
-            <wp:docPr id="8" name="Grafik 8"/>
+            <wp:docPr id="2" name="Grafik 2"/>
             <wp:cNvGraphicFramePr>
               <a:graphicFrameLocks xmlns:a="http://schemas.openxmlformats.org/drawingml/2006/main" noChangeAspect="1"/>
             </wp:cNvGraphicFramePr>
@@ -2523,17 +2526,11 @@
               <a:graphicData uri="http://schemas.openxmlformats.org/drawingml/2006/picture">
                 <pic:pic xmlns:pic="http://schemas.openxmlformats.org/drawingml/2006/picture">
                   <pic:nvPicPr>
-                    <pic:cNvPr id="8" name="Grafik 8"/>
+                    <pic:cNvPr id="1" name=""/>
                     <pic:cNvPicPr/>
                   </pic:nvPicPr>
                   <pic:blipFill>
-                    <a:blip r:embed="rId9">
-                      <a:extLst>
-                        <a:ext uri="{28A0092B-C50C-407E-A947-70E740481C1C}">
-                          <a14:useLocalDpi xmlns:a14="http://schemas.microsoft.com/office/drawing/2010/main" val="0"/>
-                        </a:ext>
-                      </a:extLst>
-                    </a:blip>
+                    <a:blip r:embed="rId9"/>
                     <a:stretch>
                       <a:fillRect/>
                     </a:stretch>
@@ -2541,7 +2538,7 @@
                   <pic:spPr>
                     <a:xfrm>
                       <a:off x="0" y="0"/>
-                      <a:ext cx="5760720" cy="3848735"/>
+                      <a:ext cx="5021583" cy="3536473"/>
                     </a:xfrm>
                     <a:prstGeom prst="rect">
                       <a:avLst/>
@@ -2618,10 +2615,10 @@
           <w:noProof/>
         </w:rPr>
         <w:drawing>
-          <wp:inline distT="0" distB="0" distL="0" distR="0" wp14:anchorId="66231273" wp14:editId="56EC7996">
-            <wp:extent cx="5760720" cy="6289040"/>
-            <wp:effectExtent l="0" t="0" r="0" b="0"/>
-            <wp:docPr id="4" name="Grafik 4"/>
+          <wp:inline distT="0" distB="0" distL="0" distR="0" wp14:anchorId="55153A2E" wp14:editId="4F8BBE5F">
+            <wp:extent cx="6022357" cy="6489700"/>
+            <wp:effectExtent l="0" t="0" r="0" b="6350"/>
+            <wp:docPr id="3" name="Grafik 3"/>
             <wp:cNvGraphicFramePr>
               <a:graphicFrameLocks xmlns:a="http://schemas.openxmlformats.org/drawingml/2006/main" noChangeAspect="1"/>
             </wp:cNvGraphicFramePr>
@@ -2641,7 +2638,7 @@
                   <pic:spPr>
                     <a:xfrm>
                       <a:off x="0" y="0"/>
-                      <a:ext cx="5760720" cy="6289040"/>
+                      <a:ext cx="6024445" cy="6491950"/>
                     </a:xfrm>
                     <a:prstGeom prst="rect">
                       <a:avLst/>
@@ -2747,7 +2744,6 @@
         <w:pStyle w:val="berschriftmittel"/>
       </w:pPr>
       <w:r>
-        <w:lastRenderedPageBreak/>
         <w:t>Ticket lösen</w:t>
       </w:r>
     </w:p>

</xml_diff>

<commit_message>
Pflichtenheft weitergearbeitet, Beispieldaten für Datenbank erstellt
</commit_message>
<xml_diff>
--- a/Unterlagen/Pflichtenheft.docx
+++ b/Unterlagen/Pflichtenheft.docx
@@ -364,7 +364,7 @@
           <w:r>
             <w:fldChar w:fldCharType="separate"/>
           </w:r>
-          <w:hyperlink w:anchor="_Toc118905127" w:history="1">
+          <w:hyperlink w:anchor="_Toc124847572" w:history="1">
             <w:r>
               <w:rPr>
                 <w:rStyle w:val="Hyperlink"/>
@@ -391,7 +391,7 @@
                 <w:noProof/>
                 <w:webHidden/>
               </w:rPr>
-              <w:instrText xml:space="preserve"> PAGEREF _Toc118905127 \h </w:instrText>
+              <w:instrText xml:space="preserve"> PAGEREF _Toc124847572 \h </w:instrText>
             </w:r>
             <w:r>
               <w:rPr>
@@ -433,7 +433,7 @@
               <w:noProof/>
             </w:rPr>
           </w:pPr>
-          <w:hyperlink w:anchor="_Toc118905128" w:history="1">
+          <w:hyperlink w:anchor="_Toc124847573" w:history="1">
             <w:r>
               <w:rPr>
                 <w:rStyle w:val="Hyperlink"/>
@@ -460,7 +460,7 @@
                 <w:noProof/>
                 <w:webHidden/>
               </w:rPr>
-              <w:instrText xml:space="preserve"> PAGEREF _Toc118905128 \h </w:instrText>
+              <w:instrText xml:space="preserve"> PAGEREF _Toc124847573 \h </w:instrText>
             </w:r>
             <w:r>
               <w:rPr>
@@ -502,13 +502,13 @@
               <w:noProof/>
             </w:rPr>
           </w:pPr>
-          <w:hyperlink w:anchor="_Toc118905129" w:history="1">
+          <w:hyperlink w:anchor="_Toc124847574" w:history="1">
             <w:r>
               <w:rPr>
                 <w:rStyle w:val="Hyperlink"/>
                 <w:noProof/>
               </w:rPr>
-              <w:t>3. UML-Diagramme und Auswahl technischer Komponenten</w:t>
+              <w:t>3. Use-Case-Diagramm und Datenbank-Schema</w:t>
             </w:r>
             <w:r>
               <w:rPr>
@@ -529,7 +529,7 @@
                 <w:noProof/>
                 <w:webHidden/>
               </w:rPr>
-              <w:instrText xml:space="preserve"> PAGEREF _Toc118905129 \h </w:instrText>
+              <w:instrText xml:space="preserve"> PAGEREF _Toc124847574 \h </w:instrText>
             </w:r>
             <w:r>
               <w:rPr>
@@ -571,7 +571,7 @@
               <w:noProof/>
             </w:rPr>
           </w:pPr>
-          <w:hyperlink w:anchor="_Toc118905130" w:history="1">
+          <w:hyperlink w:anchor="_Toc124847575" w:history="1">
             <w:r>
               <w:rPr>
                 <w:rStyle w:val="Hyperlink"/>
@@ -598,7 +598,7 @@
                 <w:noProof/>
                 <w:webHidden/>
               </w:rPr>
-              <w:instrText xml:space="preserve"> PAGEREF _Toc118905130 \h </w:instrText>
+              <w:instrText xml:space="preserve"> PAGEREF _Toc124847575 \h </w:instrText>
             </w:r>
             <w:r>
               <w:rPr>
@@ -619,6 +619,213 @@
                 <w:webHidden/>
               </w:rPr>
               <w:t>5</w:t>
+            </w:r>
+            <w:r>
+              <w:rPr>
+                <w:noProof/>
+                <w:webHidden/>
+              </w:rPr>
+              <w:fldChar w:fldCharType="end"/>
+            </w:r>
+          </w:hyperlink>
+        </w:p>
+        <w:p>
+          <w:pPr>
+            <w:pStyle w:val="Verzeichnis2"/>
+            <w:tabs>
+              <w:tab w:val="right" w:leader="dot" w:pos="9062"/>
+            </w:tabs>
+            <w:rPr>
+              <w:rFonts w:cstheme="minorBidi"/>
+              <w:noProof/>
+            </w:rPr>
+          </w:pPr>
+          <w:hyperlink w:anchor="_Toc124847576" w:history="1">
+            <w:r>
+              <w:rPr>
+                <w:rStyle w:val="Hyperlink"/>
+                <w:noProof/>
+              </w:rPr>
+              <w:t>4.1 Ticket erstellen</w:t>
+            </w:r>
+            <w:r>
+              <w:rPr>
+                <w:noProof/>
+                <w:webHidden/>
+              </w:rPr>
+              <w:tab/>
+            </w:r>
+            <w:r>
+              <w:rPr>
+                <w:noProof/>
+                <w:webHidden/>
+              </w:rPr>
+              <w:fldChar w:fldCharType="begin"/>
+            </w:r>
+            <w:r>
+              <w:rPr>
+                <w:noProof/>
+                <w:webHidden/>
+              </w:rPr>
+              <w:instrText xml:space="preserve"> PAGEREF _Toc124847576 \h </w:instrText>
+            </w:r>
+            <w:r>
+              <w:rPr>
+                <w:noProof/>
+                <w:webHidden/>
+              </w:rPr>
+            </w:r>
+            <w:r>
+              <w:rPr>
+                <w:noProof/>
+                <w:webHidden/>
+              </w:rPr>
+              <w:fldChar w:fldCharType="separate"/>
+            </w:r>
+            <w:r>
+              <w:rPr>
+                <w:noProof/>
+                <w:webHidden/>
+              </w:rPr>
+              <w:t>5</w:t>
+            </w:r>
+            <w:r>
+              <w:rPr>
+                <w:noProof/>
+                <w:webHidden/>
+              </w:rPr>
+              <w:fldChar w:fldCharType="end"/>
+            </w:r>
+          </w:hyperlink>
+        </w:p>
+        <w:p>
+          <w:pPr>
+            <w:pStyle w:val="Verzeichnis2"/>
+            <w:tabs>
+              <w:tab w:val="right" w:leader="dot" w:pos="9062"/>
+            </w:tabs>
+            <w:rPr>
+              <w:rFonts w:cstheme="minorBidi"/>
+              <w:noProof/>
+            </w:rPr>
+          </w:pPr>
+          <w:hyperlink w:anchor="_Toc124847577" w:history="1">
+            <w:r>
+              <w:rPr>
+                <w:rStyle w:val="Hyperlink"/>
+                <w:noProof/>
+              </w:rPr>
+              <w:t>4.2 Ticket lösen</w:t>
+            </w:r>
+            <w:r>
+              <w:rPr>
+                <w:noProof/>
+                <w:webHidden/>
+              </w:rPr>
+              <w:tab/>
+            </w:r>
+            <w:r>
+              <w:rPr>
+                <w:noProof/>
+                <w:webHidden/>
+              </w:rPr>
+              <w:fldChar w:fldCharType="begin"/>
+            </w:r>
+            <w:r>
+              <w:rPr>
+                <w:noProof/>
+                <w:webHidden/>
+              </w:rPr>
+              <w:instrText xml:space="preserve"> PAGEREF _Toc124847577 \h </w:instrText>
+            </w:r>
+            <w:r>
+              <w:rPr>
+                <w:noProof/>
+                <w:webHidden/>
+              </w:rPr>
+            </w:r>
+            <w:r>
+              <w:rPr>
+                <w:noProof/>
+                <w:webHidden/>
+              </w:rPr>
+              <w:fldChar w:fldCharType="separate"/>
+            </w:r>
+            <w:r>
+              <w:rPr>
+                <w:noProof/>
+                <w:webHidden/>
+              </w:rPr>
+              <w:t>6</w:t>
+            </w:r>
+            <w:r>
+              <w:rPr>
+                <w:noProof/>
+                <w:webHidden/>
+              </w:rPr>
+              <w:fldChar w:fldCharType="end"/>
+            </w:r>
+          </w:hyperlink>
+        </w:p>
+        <w:p>
+          <w:pPr>
+            <w:pStyle w:val="Verzeichnis2"/>
+            <w:tabs>
+              <w:tab w:val="right" w:leader="dot" w:pos="9062"/>
+            </w:tabs>
+            <w:rPr>
+              <w:rFonts w:cstheme="minorBidi"/>
+              <w:noProof/>
+            </w:rPr>
+          </w:pPr>
+          <w:hyperlink w:anchor="_Toc124847578" w:history="1">
+            <w:r>
+              <w:rPr>
+                <w:rStyle w:val="Hyperlink"/>
+                <w:noProof/>
+              </w:rPr>
+              <w:t>4.3 Statistik einsehen</w:t>
+            </w:r>
+            <w:r>
+              <w:rPr>
+                <w:noProof/>
+                <w:webHidden/>
+              </w:rPr>
+              <w:tab/>
+            </w:r>
+            <w:r>
+              <w:rPr>
+                <w:noProof/>
+                <w:webHidden/>
+              </w:rPr>
+              <w:fldChar w:fldCharType="begin"/>
+            </w:r>
+            <w:r>
+              <w:rPr>
+                <w:noProof/>
+                <w:webHidden/>
+              </w:rPr>
+              <w:instrText xml:space="preserve"> PAGEREF _Toc124847578 \h </w:instrText>
+            </w:r>
+            <w:r>
+              <w:rPr>
+                <w:noProof/>
+                <w:webHidden/>
+              </w:rPr>
+            </w:r>
+            <w:r>
+              <w:rPr>
+                <w:noProof/>
+                <w:webHidden/>
+              </w:rPr>
+              <w:fldChar w:fldCharType="separate"/>
+            </w:r>
+            <w:r>
+              <w:rPr>
+                <w:noProof/>
+                <w:webHidden/>
+              </w:rPr>
+              <w:t>6</w:t>
             </w:r>
             <w:r>
               <w:rPr>
@@ -640,7 +847,7 @@
               <w:noProof/>
             </w:rPr>
           </w:pPr>
-          <w:hyperlink w:anchor="_Toc118905131" w:history="1">
+          <w:hyperlink w:anchor="_Toc124847579" w:history="1">
             <w:r>
               <w:rPr>
                 <w:rStyle w:val="Hyperlink"/>
@@ -667,7 +874,7 @@
                 <w:noProof/>
                 <w:webHidden/>
               </w:rPr>
-              <w:instrText xml:space="preserve"> PAGEREF _Toc118905131 \h </w:instrText>
+              <w:instrText xml:space="preserve"> PAGEREF _Toc124847579 \h </w:instrText>
             </w:r>
             <w:r>
               <w:rPr>
@@ -709,7 +916,7 @@
               <w:noProof/>
             </w:rPr>
           </w:pPr>
-          <w:hyperlink w:anchor="_Toc118905132" w:history="1">
+          <w:hyperlink w:anchor="_Toc124847580" w:history="1">
             <w:r>
               <w:rPr>
                 <w:rStyle w:val="Hyperlink"/>
@@ -736,7 +943,7 @@
                 <w:noProof/>
                 <w:webHidden/>
               </w:rPr>
-              <w:instrText xml:space="preserve"> PAGEREF _Toc118905132 \h </w:instrText>
+              <w:instrText xml:space="preserve"> PAGEREF _Toc124847580 \h </w:instrText>
             </w:r>
             <w:r>
               <w:rPr>
@@ -778,7 +985,7 @@
               <w:noProof/>
             </w:rPr>
           </w:pPr>
-          <w:hyperlink w:anchor="_Toc118905133" w:history="1">
+          <w:hyperlink w:anchor="_Toc124847581" w:history="1">
             <w:r>
               <w:rPr>
                 <w:rStyle w:val="Hyperlink"/>
@@ -805,7 +1012,7 @@
                 <w:noProof/>
                 <w:webHidden/>
               </w:rPr>
-              <w:instrText xml:space="preserve"> PAGEREF _Toc118905133 \h </w:instrText>
+              <w:instrText xml:space="preserve"> PAGEREF _Toc124847581 \h </w:instrText>
             </w:r>
             <w:r>
               <w:rPr>
@@ -847,7 +1054,7 @@
               <w:noProof/>
             </w:rPr>
           </w:pPr>
-          <w:hyperlink w:anchor="_Toc118905134" w:history="1">
+          <w:hyperlink w:anchor="_Toc124847582" w:history="1">
             <w:r>
               <w:rPr>
                 <w:rStyle w:val="Hyperlink"/>
@@ -874,7 +1081,7 @@
                 <w:noProof/>
                 <w:webHidden/>
               </w:rPr>
-              <w:instrText xml:space="preserve"> PAGEREF _Toc118905134 \h </w:instrText>
+              <w:instrText xml:space="preserve"> PAGEREF _Toc124847582 \h </w:instrText>
             </w:r>
             <w:r>
               <w:rPr>
@@ -916,13 +1123,13 @@
               <w:noProof/>
             </w:rPr>
           </w:pPr>
-          <w:hyperlink w:anchor="_Toc118905135" w:history="1">
+          <w:hyperlink w:anchor="_Toc124847583" w:history="1">
             <w:r>
               <w:rPr>
                 <w:rStyle w:val="Hyperlink"/>
                 <w:noProof/>
               </w:rPr>
-              <w:t>5.1.3 Es gibt Vorauswahlmöglichkeiten in Form von Drop-Down-Feldern</w:t>
+              <w:t>5.1.3 Mit Eingabe der E-Mail werden die Kontaktdaten automatisch ergänzt</w:t>
             </w:r>
             <w:r>
               <w:rPr>
@@ -943,7 +1150,7 @@
                 <w:noProof/>
                 <w:webHidden/>
               </w:rPr>
-              <w:instrText xml:space="preserve"> PAGEREF _Toc118905135 \h </w:instrText>
+              <w:instrText xml:space="preserve"> PAGEREF _Toc124847583 \h </w:instrText>
             </w:r>
             <w:r>
               <w:rPr>
@@ -985,13 +1192,13 @@
               <w:noProof/>
             </w:rPr>
           </w:pPr>
-          <w:hyperlink w:anchor="_Toc118905136" w:history="1">
+          <w:hyperlink w:anchor="_Toc124847584" w:history="1">
             <w:r>
               <w:rPr>
                 <w:rStyle w:val="Hyperlink"/>
                 <w:noProof/>
               </w:rPr>
-              <w:t>5.1.4 Es gibt ein Freitextfeld um das Problem zu schildern</w:t>
+              <w:t>5.1.4 Es gibt Vorauswahlmöglichkeiten in Form von Drop-Down-Feldern</w:t>
             </w:r>
             <w:r>
               <w:rPr>
@@ -1012,7 +1219,7 @@
                 <w:noProof/>
                 <w:webHidden/>
               </w:rPr>
-              <w:instrText xml:space="preserve"> PAGEREF _Toc118905136 \h </w:instrText>
+              <w:instrText xml:space="preserve"> PAGEREF _Toc124847584 \h </w:instrText>
             </w:r>
             <w:r>
               <w:rPr>
@@ -1054,13 +1261,13 @@
               <w:noProof/>
             </w:rPr>
           </w:pPr>
-          <w:hyperlink w:anchor="_Toc118905137" w:history="1">
+          <w:hyperlink w:anchor="_Toc124847585" w:history="1">
             <w:r>
               <w:rPr>
                 <w:rStyle w:val="Hyperlink"/>
                 <w:noProof/>
               </w:rPr>
-              <w:t>5.1.5 Es gibt ein Feld zum Hochladen von Screenshots</w:t>
+              <w:t>5.1.5 Es gibt ein Freitextfeld, um das Problem zu schildern</w:t>
             </w:r>
             <w:r>
               <w:rPr>
@@ -1081,7 +1288,7 @@
                 <w:noProof/>
                 <w:webHidden/>
               </w:rPr>
-              <w:instrText xml:space="preserve"> PAGEREF _Toc118905137 \h </w:instrText>
+              <w:instrText xml:space="preserve"> PAGEREF _Toc124847585 \h </w:instrText>
             </w:r>
             <w:r>
               <w:rPr>
@@ -1123,13 +1330,13 @@
               <w:noProof/>
             </w:rPr>
           </w:pPr>
-          <w:hyperlink w:anchor="_Toc118905138" w:history="1">
+          <w:hyperlink w:anchor="_Toc124847586" w:history="1">
             <w:r>
               <w:rPr>
                 <w:rStyle w:val="Hyperlink"/>
                 <w:noProof/>
               </w:rPr>
-              <w:t>5.1.6 Der richtige IT-Mitarbeiter wird mittels der Schlagwörter bestimmt</w:t>
+              <w:t>5.1.6 Es gibt ein Feld zum Hochladen von Screenshots</w:t>
             </w:r>
             <w:r>
               <w:rPr>
@@ -1150,7 +1357,76 @@
                 <w:noProof/>
                 <w:webHidden/>
               </w:rPr>
-              <w:instrText xml:space="preserve"> PAGEREF _Toc118905138 \h </w:instrText>
+              <w:instrText xml:space="preserve"> PAGEREF _Toc124847586 \h </w:instrText>
+            </w:r>
+            <w:r>
+              <w:rPr>
+                <w:noProof/>
+                <w:webHidden/>
+              </w:rPr>
+            </w:r>
+            <w:r>
+              <w:rPr>
+                <w:noProof/>
+                <w:webHidden/>
+              </w:rPr>
+              <w:fldChar w:fldCharType="separate"/>
+            </w:r>
+            <w:r>
+              <w:rPr>
+                <w:noProof/>
+                <w:webHidden/>
+              </w:rPr>
+              <w:t>7</w:t>
+            </w:r>
+            <w:r>
+              <w:rPr>
+                <w:noProof/>
+                <w:webHidden/>
+              </w:rPr>
+              <w:fldChar w:fldCharType="end"/>
+            </w:r>
+          </w:hyperlink>
+        </w:p>
+        <w:p>
+          <w:pPr>
+            <w:pStyle w:val="Verzeichnis3"/>
+            <w:tabs>
+              <w:tab w:val="right" w:leader="dot" w:pos="9062"/>
+            </w:tabs>
+            <w:rPr>
+              <w:rFonts w:cstheme="minorBidi"/>
+              <w:noProof/>
+            </w:rPr>
+          </w:pPr>
+          <w:hyperlink w:anchor="_Toc124847587" w:history="1">
+            <w:r>
+              <w:rPr>
+                <w:rStyle w:val="Hyperlink"/>
+                <w:noProof/>
+              </w:rPr>
+              <w:t>5.1.7 Der richtige IT-Mitarbeiter wird mittels der Schlagwörter bestimmt</w:t>
+            </w:r>
+            <w:r>
+              <w:rPr>
+                <w:noProof/>
+                <w:webHidden/>
+              </w:rPr>
+              <w:tab/>
+            </w:r>
+            <w:r>
+              <w:rPr>
+                <w:noProof/>
+                <w:webHidden/>
+              </w:rPr>
+              <w:fldChar w:fldCharType="begin"/>
+            </w:r>
+            <w:r>
+              <w:rPr>
+                <w:noProof/>
+                <w:webHidden/>
+              </w:rPr>
+              <w:instrText xml:space="preserve"> PAGEREF _Toc124847587 \h </w:instrText>
             </w:r>
             <w:r>
               <w:rPr>
@@ -1192,7 +1468,7 @@
               <w:noProof/>
             </w:rPr>
           </w:pPr>
-          <w:hyperlink w:anchor="_Toc118905139" w:history="1">
+          <w:hyperlink w:anchor="_Toc124847588" w:history="1">
             <w:r>
               <w:rPr>
                 <w:rStyle w:val="Hyperlink"/>
@@ -1219,7 +1495,7 @@
                 <w:noProof/>
                 <w:webHidden/>
               </w:rPr>
-              <w:instrText xml:space="preserve"> PAGEREF _Toc118905139 \h </w:instrText>
+              <w:instrText xml:space="preserve"> PAGEREF _Toc124847588 \h </w:instrText>
             </w:r>
             <w:r>
               <w:rPr>
@@ -1261,13 +1537,13 @@
               <w:noProof/>
             </w:rPr>
           </w:pPr>
-          <w:hyperlink w:anchor="_Toc118905140" w:history="1">
+          <w:hyperlink w:anchor="_Toc124847589" w:history="1">
             <w:r>
               <w:rPr>
                 <w:rStyle w:val="Hyperlink"/>
                 <w:noProof/>
               </w:rPr>
-              <w:t>5.2.1</w:t>
+              <w:t>5.2.1 Die empfangene E-Mail kommt von einer Funktionsmail-Adresse</w:t>
             </w:r>
             <w:r>
               <w:rPr>
@@ -1288,7 +1564,7 @@
                 <w:noProof/>
                 <w:webHidden/>
               </w:rPr>
-              <w:instrText xml:space="preserve"> PAGEREF _Toc118905140 \h </w:instrText>
+              <w:instrText xml:space="preserve"> PAGEREF _Toc124847589 \h </w:instrText>
             </w:r>
             <w:r>
               <w:rPr>
@@ -1309,6 +1585,282 @@
                 <w:webHidden/>
               </w:rPr>
               <w:t>7</w:t>
+            </w:r>
+            <w:r>
+              <w:rPr>
+                <w:noProof/>
+                <w:webHidden/>
+              </w:rPr>
+              <w:fldChar w:fldCharType="end"/>
+            </w:r>
+          </w:hyperlink>
+        </w:p>
+        <w:p>
+          <w:pPr>
+            <w:pStyle w:val="Verzeichnis3"/>
+            <w:tabs>
+              <w:tab w:val="right" w:leader="dot" w:pos="9062"/>
+            </w:tabs>
+            <w:rPr>
+              <w:rFonts w:cstheme="minorBidi"/>
+              <w:noProof/>
+            </w:rPr>
+          </w:pPr>
+          <w:hyperlink w:anchor="_Toc124847590" w:history="1">
+            <w:r>
+              <w:rPr>
+                <w:rStyle w:val="Hyperlink"/>
+                <w:noProof/>
+              </w:rPr>
+              <w:t>5.2.2 Die E-Mail enthält alle wichtigen Informationen</w:t>
+            </w:r>
+            <w:r>
+              <w:rPr>
+                <w:noProof/>
+                <w:webHidden/>
+              </w:rPr>
+              <w:tab/>
+            </w:r>
+            <w:r>
+              <w:rPr>
+                <w:noProof/>
+                <w:webHidden/>
+              </w:rPr>
+              <w:fldChar w:fldCharType="begin"/>
+            </w:r>
+            <w:r>
+              <w:rPr>
+                <w:noProof/>
+                <w:webHidden/>
+              </w:rPr>
+              <w:instrText xml:space="preserve"> PAGEREF _Toc124847590 \h </w:instrText>
+            </w:r>
+            <w:r>
+              <w:rPr>
+                <w:noProof/>
+                <w:webHidden/>
+              </w:rPr>
+            </w:r>
+            <w:r>
+              <w:rPr>
+                <w:noProof/>
+                <w:webHidden/>
+              </w:rPr>
+              <w:fldChar w:fldCharType="separate"/>
+            </w:r>
+            <w:r>
+              <w:rPr>
+                <w:noProof/>
+                <w:webHidden/>
+              </w:rPr>
+              <w:t>7</w:t>
+            </w:r>
+            <w:r>
+              <w:rPr>
+                <w:noProof/>
+                <w:webHidden/>
+              </w:rPr>
+              <w:fldChar w:fldCharType="end"/>
+            </w:r>
+          </w:hyperlink>
+        </w:p>
+        <w:p>
+          <w:pPr>
+            <w:pStyle w:val="Verzeichnis3"/>
+            <w:tabs>
+              <w:tab w:val="right" w:leader="dot" w:pos="9062"/>
+            </w:tabs>
+            <w:rPr>
+              <w:rFonts w:cstheme="minorBidi"/>
+              <w:noProof/>
+            </w:rPr>
+          </w:pPr>
+          <w:hyperlink w:anchor="_Toc124847591" w:history="1">
+            <w:r>
+              <w:rPr>
+                <w:rStyle w:val="Hyperlink"/>
+                <w:noProof/>
+              </w:rPr>
+              <w:t>5.2.3 Folgende Felder sollen implementiert sein</w:t>
+            </w:r>
+            <w:r>
+              <w:rPr>
+                <w:noProof/>
+                <w:webHidden/>
+              </w:rPr>
+              <w:tab/>
+            </w:r>
+            <w:r>
+              <w:rPr>
+                <w:noProof/>
+                <w:webHidden/>
+              </w:rPr>
+              <w:fldChar w:fldCharType="begin"/>
+            </w:r>
+            <w:r>
+              <w:rPr>
+                <w:noProof/>
+                <w:webHidden/>
+              </w:rPr>
+              <w:instrText xml:space="preserve"> PAGEREF _Toc124847591 \h </w:instrText>
+            </w:r>
+            <w:r>
+              <w:rPr>
+                <w:noProof/>
+                <w:webHidden/>
+              </w:rPr>
+            </w:r>
+            <w:r>
+              <w:rPr>
+                <w:noProof/>
+                <w:webHidden/>
+              </w:rPr>
+              <w:fldChar w:fldCharType="separate"/>
+            </w:r>
+            <w:r>
+              <w:rPr>
+                <w:noProof/>
+                <w:webHidden/>
+              </w:rPr>
+              <w:t>7</w:t>
+            </w:r>
+            <w:r>
+              <w:rPr>
+                <w:noProof/>
+                <w:webHidden/>
+              </w:rPr>
+              <w:fldChar w:fldCharType="end"/>
+            </w:r>
+          </w:hyperlink>
+        </w:p>
+        <w:p>
+          <w:pPr>
+            <w:pStyle w:val="Verzeichnis3"/>
+            <w:tabs>
+              <w:tab w:val="right" w:leader="dot" w:pos="9062"/>
+            </w:tabs>
+            <w:rPr>
+              <w:rFonts w:cstheme="minorBidi"/>
+              <w:noProof/>
+            </w:rPr>
+          </w:pPr>
+          <w:hyperlink w:anchor="_Toc124847592" w:history="1">
+            <w:r>
+              <w:rPr>
+                <w:rStyle w:val="Hyperlink"/>
+                <w:noProof/>
+              </w:rPr>
+              <w:t>5.2.4 Eskalationsstufen</w:t>
+            </w:r>
+            <w:r>
+              <w:rPr>
+                <w:noProof/>
+                <w:webHidden/>
+              </w:rPr>
+              <w:tab/>
+            </w:r>
+            <w:r>
+              <w:rPr>
+                <w:noProof/>
+                <w:webHidden/>
+              </w:rPr>
+              <w:fldChar w:fldCharType="begin"/>
+            </w:r>
+            <w:r>
+              <w:rPr>
+                <w:noProof/>
+                <w:webHidden/>
+              </w:rPr>
+              <w:instrText xml:space="preserve"> PAGEREF _Toc124847592 \h </w:instrText>
+            </w:r>
+            <w:r>
+              <w:rPr>
+                <w:noProof/>
+                <w:webHidden/>
+              </w:rPr>
+            </w:r>
+            <w:r>
+              <w:rPr>
+                <w:noProof/>
+                <w:webHidden/>
+              </w:rPr>
+              <w:fldChar w:fldCharType="separate"/>
+            </w:r>
+            <w:r>
+              <w:rPr>
+                <w:noProof/>
+                <w:webHidden/>
+              </w:rPr>
+              <w:t>8</w:t>
+            </w:r>
+            <w:r>
+              <w:rPr>
+                <w:noProof/>
+                <w:webHidden/>
+              </w:rPr>
+              <w:fldChar w:fldCharType="end"/>
+            </w:r>
+          </w:hyperlink>
+        </w:p>
+        <w:p>
+          <w:pPr>
+            <w:pStyle w:val="Verzeichnis3"/>
+            <w:tabs>
+              <w:tab w:val="right" w:leader="dot" w:pos="9062"/>
+            </w:tabs>
+            <w:rPr>
+              <w:rFonts w:cstheme="minorBidi"/>
+              <w:noProof/>
+            </w:rPr>
+          </w:pPr>
+          <w:hyperlink w:anchor="_Toc124847593" w:history="1">
+            <w:r>
+              <w:rPr>
+                <w:rStyle w:val="Hyperlink"/>
+                <w:noProof/>
+              </w:rPr>
+              <w:t>5.2.5 Über einen generierten Link in der E-Mail wird die Lösung mitgeteilt</w:t>
+            </w:r>
+            <w:r>
+              <w:rPr>
+                <w:noProof/>
+                <w:webHidden/>
+              </w:rPr>
+              <w:tab/>
+            </w:r>
+            <w:r>
+              <w:rPr>
+                <w:noProof/>
+                <w:webHidden/>
+              </w:rPr>
+              <w:fldChar w:fldCharType="begin"/>
+            </w:r>
+            <w:r>
+              <w:rPr>
+                <w:noProof/>
+                <w:webHidden/>
+              </w:rPr>
+              <w:instrText xml:space="preserve"> PAGEREF _Toc124847593 \h </w:instrText>
+            </w:r>
+            <w:r>
+              <w:rPr>
+                <w:noProof/>
+                <w:webHidden/>
+              </w:rPr>
+            </w:r>
+            <w:r>
+              <w:rPr>
+                <w:noProof/>
+                <w:webHidden/>
+              </w:rPr>
+              <w:fldChar w:fldCharType="separate"/>
+            </w:r>
+            <w:r>
+              <w:rPr>
+                <w:noProof/>
+                <w:webHidden/>
+              </w:rPr>
+              <w:t>8</w:t>
             </w:r>
             <w:r>
               <w:rPr>
@@ -1330,13 +1882,13 @@
               <w:noProof/>
             </w:rPr>
           </w:pPr>
-          <w:hyperlink w:anchor="_Toc118905141" w:history="1">
+          <w:hyperlink w:anchor="_Toc124847594" w:history="1">
             <w:r>
               <w:rPr>
                 <w:rStyle w:val="Hyperlink"/>
                 <w:noProof/>
               </w:rPr>
-              <w:t>5.3 IT-Abteilung</w:t>
+              <w:t>5.3 Aus der Sicht des IT-Abteilungsleiters</w:t>
             </w:r>
             <w:r>
               <w:rPr>
@@ -1357,7 +1909,7 @@
                 <w:noProof/>
                 <w:webHidden/>
               </w:rPr>
-              <w:instrText xml:space="preserve"> PAGEREF _Toc118905141 \h </w:instrText>
+              <w:instrText xml:space="preserve"> PAGEREF _Toc124847594 \h </w:instrText>
             </w:r>
             <w:r>
               <w:rPr>
@@ -1374,12 +1926,10 @@
             </w:r>
             <w:r>
               <w:rPr>
-                <w:b/>
-                <w:bCs/>
-                <w:noProof/>
-                <w:webHidden/>
-              </w:rPr>
-              <w:t>Fehler! Textmarke nicht definiert.</w:t>
+                <w:noProof/>
+                <w:webHidden/>
+              </w:rPr>
+              <w:t>8</w:t>
             </w:r>
             <w:r>
               <w:rPr>
@@ -1401,13 +1951,13 @@
               <w:noProof/>
             </w:rPr>
           </w:pPr>
-          <w:hyperlink w:anchor="_Toc118905142" w:history="1">
+          <w:hyperlink w:anchor="_Toc124847595" w:history="1">
             <w:r>
               <w:rPr>
                 <w:rStyle w:val="Hyperlink"/>
                 <w:noProof/>
               </w:rPr>
-              <w:t>5.3.1 Rollenbeschreibung</w:t>
+              <w:t>5.3.1 Das Ticketsystem soll jederzeit erreichbar sein</w:t>
             </w:r>
             <w:r>
               <w:rPr>
@@ -1428,7 +1978,7 @@
                 <w:noProof/>
                 <w:webHidden/>
               </w:rPr>
-              <w:instrText xml:space="preserve"> PAGEREF _Toc118905142 \h </w:instrText>
+              <w:instrText xml:space="preserve"> PAGEREF _Toc124847595 \h </w:instrText>
             </w:r>
             <w:r>
               <w:rPr>
@@ -1445,12 +1995,10 @@
             </w:r>
             <w:r>
               <w:rPr>
-                <w:b/>
-                <w:bCs/>
-                <w:noProof/>
-                <w:webHidden/>
-              </w:rPr>
-              <w:t>Fehler! Textmarke nicht definiert.</w:t>
+                <w:noProof/>
+                <w:webHidden/>
+              </w:rPr>
+              <w:t>8</w:t>
             </w:r>
             <w:r>
               <w:rPr>
@@ -1472,13 +2020,13 @@
               <w:noProof/>
             </w:rPr>
           </w:pPr>
-          <w:hyperlink w:anchor="_Toc118905143" w:history="1">
+          <w:hyperlink w:anchor="_Toc124847596" w:history="1">
             <w:r>
               <w:rPr>
                 <w:rStyle w:val="Hyperlink"/>
                 <w:noProof/>
               </w:rPr>
-              <w:t>5.3.2 User Stories</w:t>
+              <w:t>5.3.2 Es gibt eine statistische Auswertung der Ticket-Daten</w:t>
             </w:r>
             <w:r>
               <w:rPr>
@@ -1499,7 +2047,7 @@
                 <w:noProof/>
                 <w:webHidden/>
               </w:rPr>
-              <w:instrText xml:space="preserve"> PAGEREF _Toc118905143 \h </w:instrText>
+              <w:instrText xml:space="preserve"> PAGEREF _Toc124847596 \h </w:instrText>
             </w:r>
             <w:r>
               <w:rPr>
@@ -1516,83 +2064,10 @@
             </w:r>
             <w:r>
               <w:rPr>
-                <w:b/>
-                <w:bCs/>
-                <w:noProof/>
-                <w:webHidden/>
-              </w:rPr>
-              <w:t>Fehler! Textmarke nicht definiert.</w:t>
-            </w:r>
-            <w:r>
-              <w:rPr>
-                <w:noProof/>
-                <w:webHidden/>
-              </w:rPr>
-              <w:fldChar w:fldCharType="end"/>
-            </w:r>
-          </w:hyperlink>
-        </w:p>
-        <w:p>
-          <w:pPr>
-            <w:pStyle w:val="Verzeichnis2"/>
-            <w:tabs>
-              <w:tab w:val="right" w:leader="dot" w:pos="9062"/>
-            </w:tabs>
-            <w:rPr>
-              <w:rFonts w:cstheme="minorBidi"/>
-              <w:noProof/>
-            </w:rPr>
-          </w:pPr>
-          <w:hyperlink w:anchor="_Toc118905144" w:history="1">
-            <w:r>
-              <w:rPr>
-                <w:rStyle w:val="Hyperlink"/>
-                <w:noProof/>
-              </w:rPr>
-              <w:t>5.4 Abteilungsleiter</w:t>
-            </w:r>
-            <w:r>
-              <w:rPr>
-                <w:noProof/>
-                <w:webHidden/>
-              </w:rPr>
-              <w:tab/>
-            </w:r>
-            <w:r>
-              <w:rPr>
-                <w:noProof/>
-                <w:webHidden/>
-              </w:rPr>
-              <w:fldChar w:fldCharType="begin"/>
-            </w:r>
-            <w:r>
-              <w:rPr>
-                <w:noProof/>
-                <w:webHidden/>
-              </w:rPr>
-              <w:instrText xml:space="preserve"> PAGEREF _Toc118905144 \h </w:instrText>
-            </w:r>
-            <w:r>
-              <w:rPr>
-                <w:noProof/>
-                <w:webHidden/>
-              </w:rPr>
-            </w:r>
-            <w:r>
-              <w:rPr>
-                <w:noProof/>
-                <w:webHidden/>
-              </w:rPr>
-              <w:fldChar w:fldCharType="separate"/>
-            </w:r>
-            <w:r>
-              <w:rPr>
-                <w:b/>
-                <w:bCs/>
-                <w:noProof/>
-                <w:webHidden/>
-              </w:rPr>
-              <w:t>Fehler! Textmarke nicht definiert.</w:t>
+                <w:noProof/>
+                <w:webHidden/>
+              </w:rPr>
+              <w:t>8</w:t>
             </w:r>
             <w:r>
               <w:rPr>
@@ -1614,13 +2089,13 @@
               <w:noProof/>
             </w:rPr>
           </w:pPr>
-          <w:hyperlink w:anchor="_Toc118905145" w:history="1">
+          <w:hyperlink w:anchor="_Toc124847597" w:history="1">
             <w:r>
               <w:rPr>
                 <w:rStyle w:val="Hyperlink"/>
                 <w:noProof/>
               </w:rPr>
-              <w:t>5.4.1 Rollenbeschreibung</w:t>
+              <w:t>5.3.3 Für das Ticketsystem ist keine Schulung nötig</w:t>
             </w:r>
             <w:r>
               <w:rPr>
@@ -1641,7 +2116,7 @@
                 <w:noProof/>
                 <w:webHidden/>
               </w:rPr>
-              <w:instrText xml:space="preserve"> PAGEREF _Toc118905145 \h </w:instrText>
+              <w:instrText xml:space="preserve"> PAGEREF _Toc124847597 \h </w:instrText>
             </w:r>
             <w:r>
               <w:rPr>
@@ -1658,12 +2133,10 @@
             </w:r>
             <w:r>
               <w:rPr>
-                <w:b/>
-                <w:bCs/>
-                <w:noProof/>
-                <w:webHidden/>
-              </w:rPr>
-              <w:t>Fehler! Textmarke nicht definiert.</w:t>
+                <w:noProof/>
+                <w:webHidden/>
+              </w:rPr>
+              <w:t>8</w:t>
             </w:r>
             <w:r>
               <w:rPr>
@@ -1685,13 +2158,13 @@
               <w:noProof/>
             </w:rPr>
           </w:pPr>
-          <w:hyperlink w:anchor="_Toc118905146" w:history="1">
+          <w:hyperlink w:anchor="_Toc124847598" w:history="1">
             <w:r>
               <w:rPr>
                 <w:rStyle w:val="Hyperlink"/>
                 <w:noProof/>
               </w:rPr>
-              <w:t>5.4.2 User Stories</w:t>
+              <w:t>5.3.4 Es werden gängige Programmiersprachen verwendet</w:t>
             </w:r>
             <w:r>
               <w:rPr>
@@ -1712,7 +2185,7 @@
                 <w:noProof/>
                 <w:webHidden/>
               </w:rPr>
-              <w:instrText xml:space="preserve"> PAGEREF _Toc118905146 \h </w:instrText>
+              <w:instrText xml:space="preserve"> PAGEREF _Toc124847598 \h </w:instrText>
             </w:r>
             <w:r>
               <w:rPr>
@@ -1729,12 +2202,10 @@
             </w:r>
             <w:r>
               <w:rPr>
-                <w:b/>
-                <w:bCs/>
-                <w:noProof/>
-                <w:webHidden/>
-              </w:rPr>
-              <w:t>Fehler! Textmarke nicht definiert.</w:t>
+                <w:noProof/>
+                <w:webHidden/>
+              </w:rPr>
+              <w:t>8</w:t>
             </w:r>
             <w:r>
               <w:rPr>
@@ -1756,7 +2227,7 @@
               <w:noProof/>
             </w:rPr>
           </w:pPr>
-          <w:hyperlink w:anchor="_Toc118905147" w:history="1">
+          <w:hyperlink w:anchor="_Toc124847599" w:history="1">
             <w:r>
               <w:rPr>
                 <w:rStyle w:val="Hyperlink"/>
@@ -1783,7 +2254,421 @@
                 <w:noProof/>
                 <w:webHidden/>
               </w:rPr>
-              <w:instrText xml:space="preserve"> PAGEREF _Toc118905147 \h </w:instrText>
+              <w:instrText xml:space="preserve"> PAGEREF _Toc124847599 \h </w:instrText>
+            </w:r>
+            <w:r>
+              <w:rPr>
+                <w:noProof/>
+                <w:webHidden/>
+              </w:rPr>
+            </w:r>
+            <w:r>
+              <w:rPr>
+                <w:noProof/>
+                <w:webHidden/>
+              </w:rPr>
+              <w:fldChar w:fldCharType="separate"/>
+            </w:r>
+            <w:r>
+              <w:rPr>
+                <w:noProof/>
+                <w:webHidden/>
+              </w:rPr>
+              <w:t>8</w:t>
+            </w:r>
+            <w:r>
+              <w:rPr>
+                <w:noProof/>
+                <w:webHidden/>
+              </w:rPr>
+              <w:fldChar w:fldCharType="end"/>
+            </w:r>
+          </w:hyperlink>
+        </w:p>
+        <w:p>
+          <w:pPr>
+            <w:pStyle w:val="Verzeichnis3"/>
+            <w:tabs>
+              <w:tab w:val="right" w:leader="dot" w:pos="9062"/>
+            </w:tabs>
+            <w:rPr>
+              <w:rFonts w:cstheme="minorBidi"/>
+              <w:noProof/>
+            </w:rPr>
+          </w:pPr>
+          <w:hyperlink w:anchor="_Toc124847600" w:history="1">
+            <w:r>
+              <w:rPr>
+                <w:rStyle w:val="Hyperlink"/>
+                <w:noProof/>
+              </w:rPr>
+              <w:t>6.1.1 Robustheit: Ticketsystem soll bei falschen Eingaben nicht abstürzen</w:t>
+            </w:r>
+            <w:r>
+              <w:rPr>
+                <w:noProof/>
+                <w:webHidden/>
+              </w:rPr>
+              <w:tab/>
+            </w:r>
+            <w:r>
+              <w:rPr>
+                <w:noProof/>
+                <w:webHidden/>
+              </w:rPr>
+              <w:fldChar w:fldCharType="begin"/>
+            </w:r>
+            <w:r>
+              <w:rPr>
+                <w:noProof/>
+                <w:webHidden/>
+              </w:rPr>
+              <w:instrText xml:space="preserve"> PAGEREF _Toc124847600 \h </w:instrText>
+            </w:r>
+            <w:r>
+              <w:rPr>
+                <w:noProof/>
+                <w:webHidden/>
+              </w:rPr>
+            </w:r>
+            <w:r>
+              <w:rPr>
+                <w:noProof/>
+                <w:webHidden/>
+              </w:rPr>
+              <w:fldChar w:fldCharType="separate"/>
+            </w:r>
+            <w:r>
+              <w:rPr>
+                <w:noProof/>
+                <w:webHidden/>
+              </w:rPr>
+              <w:t>8</w:t>
+            </w:r>
+            <w:r>
+              <w:rPr>
+                <w:noProof/>
+                <w:webHidden/>
+              </w:rPr>
+              <w:fldChar w:fldCharType="end"/>
+            </w:r>
+          </w:hyperlink>
+        </w:p>
+        <w:p>
+          <w:pPr>
+            <w:pStyle w:val="Verzeichnis3"/>
+            <w:tabs>
+              <w:tab w:val="right" w:leader="dot" w:pos="9062"/>
+            </w:tabs>
+            <w:rPr>
+              <w:rFonts w:cstheme="minorBidi"/>
+              <w:noProof/>
+            </w:rPr>
+          </w:pPr>
+          <w:hyperlink w:anchor="_Toc124847601" w:history="1">
+            <w:r>
+              <w:rPr>
+                <w:rStyle w:val="Hyperlink"/>
+                <w:noProof/>
+              </w:rPr>
+              <w:t>6.1.2 Verfügbarkeit: Zugriff soll von Überall über das Intranet möglich sein</w:t>
+            </w:r>
+            <w:r>
+              <w:rPr>
+                <w:noProof/>
+                <w:webHidden/>
+              </w:rPr>
+              <w:tab/>
+            </w:r>
+            <w:r>
+              <w:rPr>
+                <w:noProof/>
+                <w:webHidden/>
+              </w:rPr>
+              <w:fldChar w:fldCharType="begin"/>
+            </w:r>
+            <w:r>
+              <w:rPr>
+                <w:noProof/>
+                <w:webHidden/>
+              </w:rPr>
+              <w:instrText xml:space="preserve"> PAGEREF _Toc124847601 \h </w:instrText>
+            </w:r>
+            <w:r>
+              <w:rPr>
+                <w:noProof/>
+                <w:webHidden/>
+              </w:rPr>
+            </w:r>
+            <w:r>
+              <w:rPr>
+                <w:noProof/>
+                <w:webHidden/>
+              </w:rPr>
+              <w:fldChar w:fldCharType="separate"/>
+            </w:r>
+            <w:r>
+              <w:rPr>
+                <w:noProof/>
+                <w:webHidden/>
+              </w:rPr>
+              <w:t>8</w:t>
+            </w:r>
+            <w:r>
+              <w:rPr>
+                <w:noProof/>
+                <w:webHidden/>
+              </w:rPr>
+              <w:fldChar w:fldCharType="end"/>
+            </w:r>
+          </w:hyperlink>
+        </w:p>
+        <w:p>
+          <w:pPr>
+            <w:pStyle w:val="Verzeichnis3"/>
+            <w:tabs>
+              <w:tab w:val="right" w:leader="dot" w:pos="9062"/>
+            </w:tabs>
+            <w:rPr>
+              <w:rFonts w:cstheme="minorBidi"/>
+              <w:noProof/>
+            </w:rPr>
+          </w:pPr>
+          <w:hyperlink w:anchor="_Toc124847602" w:history="1">
+            <w:r>
+              <w:rPr>
+                <w:rStyle w:val="Hyperlink"/>
+                <w:noProof/>
+              </w:rPr>
+              <w:t>6.1.3 Änderbarkeit: Quellcode soll ausführlich kommentiert sein, um nachträgliche Veränderungen vornehmen zu können</w:t>
+            </w:r>
+            <w:r>
+              <w:rPr>
+                <w:noProof/>
+                <w:webHidden/>
+              </w:rPr>
+              <w:tab/>
+            </w:r>
+            <w:r>
+              <w:rPr>
+                <w:noProof/>
+                <w:webHidden/>
+              </w:rPr>
+              <w:fldChar w:fldCharType="begin"/>
+            </w:r>
+            <w:r>
+              <w:rPr>
+                <w:noProof/>
+                <w:webHidden/>
+              </w:rPr>
+              <w:instrText xml:space="preserve"> PAGEREF _Toc124847602 \h </w:instrText>
+            </w:r>
+            <w:r>
+              <w:rPr>
+                <w:noProof/>
+                <w:webHidden/>
+              </w:rPr>
+            </w:r>
+            <w:r>
+              <w:rPr>
+                <w:noProof/>
+                <w:webHidden/>
+              </w:rPr>
+              <w:fldChar w:fldCharType="separate"/>
+            </w:r>
+            <w:r>
+              <w:rPr>
+                <w:noProof/>
+                <w:webHidden/>
+              </w:rPr>
+              <w:t>8</w:t>
+            </w:r>
+            <w:r>
+              <w:rPr>
+                <w:noProof/>
+                <w:webHidden/>
+              </w:rPr>
+              <w:fldChar w:fldCharType="end"/>
+            </w:r>
+          </w:hyperlink>
+        </w:p>
+        <w:p>
+          <w:pPr>
+            <w:pStyle w:val="Verzeichnis3"/>
+            <w:tabs>
+              <w:tab w:val="right" w:leader="dot" w:pos="9062"/>
+            </w:tabs>
+            <w:rPr>
+              <w:rFonts w:cstheme="minorBidi"/>
+              <w:noProof/>
+            </w:rPr>
+          </w:pPr>
+          <w:hyperlink w:anchor="_Toc124847603" w:history="1">
+            <w:r>
+              <w:rPr>
+                <w:rStyle w:val="Hyperlink"/>
+                <w:noProof/>
+              </w:rPr>
+              <w:t>6.1.4 Zuverlässigkeit: Ticketsystem muss den Mitarbeitern zu jeder Uhrzeit (24x7) zur Verfügung stehen</w:t>
+            </w:r>
+            <w:r>
+              <w:rPr>
+                <w:noProof/>
+                <w:webHidden/>
+              </w:rPr>
+              <w:tab/>
+            </w:r>
+            <w:r>
+              <w:rPr>
+                <w:noProof/>
+                <w:webHidden/>
+              </w:rPr>
+              <w:fldChar w:fldCharType="begin"/>
+            </w:r>
+            <w:r>
+              <w:rPr>
+                <w:noProof/>
+                <w:webHidden/>
+              </w:rPr>
+              <w:instrText xml:space="preserve"> PAGEREF _Toc124847603 \h </w:instrText>
+            </w:r>
+            <w:r>
+              <w:rPr>
+                <w:noProof/>
+                <w:webHidden/>
+              </w:rPr>
+            </w:r>
+            <w:r>
+              <w:rPr>
+                <w:noProof/>
+                <w:webHidden/>
+              </w:rPr>
+              <w:fldChar w:fldCharType="separate"/>
+            </w:r>
+            <w:r>
+              <w:rPr>
+                <w:noProof/>
+                <w:webHidden/>
+              </w:rPr>
+              <w:t>8</w:t>
+            </w:r>
+            <w:r>
+              <w:rPr>
+                <w:noProof/>
+                <w:webHidden/>
+              </w:rPr>
+              <w:fldChar w:fldCharType="end"/>
+            </w:r>
+          </w:hyperlink>
+        </w:p>
+        <w:p>
+          <w:pPr>
+            <w:pStyle w:val="Verzeichnis3"/>
+            <w:tabs>
+              <w:tab w:val="right" w:leader="dot" w:pos="9062"/>
+            </w:tabs>
+            <w:rPr>
+              <w:rFonts w:cstheme="minorBidi"/>
+              <w:noProof/>
+            </w:rPr>
+          </w:pPr>
+          <w:hyperlink w:anchor="_Toc124847604" w:history="1">
+            <w:r>
+              <w:rPr>
+                <w:rStyle w:val="Hyperlink"/>
+                <w:noProof/>
+              </w:rPr>
+              <w:t>6.1.5 Benutzbarkeit: Orientierung bei Ticketeingabe an Kontaktformularen</w:t>
+            </w:r>
+            <w:r>
+              <w:rPr>
+                <w:noProof/>
+                <w:webHidden/>
+              </w:rPr>
+              <w:tab/>
+            </w:r>
+            <w:r>
+              <w:rPr>
+                <w:noProof/>
+                <w:webHidden/>
+              </w:rPr>
+              <w:fldChar w:fldCharType="begin"/>
+            </w:r>
+            <w:r>
+              <w:rPr>
+                <w:noProof/>
+                <w:webHidden/>
+              </w:rPr>
+              <w:instrText xml:space="preserve"> PAGEREF _Toc124847604 \h </w:instrText>
+            </w:r>
+            <w:r>
+              <w:rPr>
+                <w:noProof/>
+                <w:webHidden/>
+              </w:rPr>
+            </w:r>
+            <w:r>
+              <w:rPr>
+                <w:noProof/>
+                <w:webHidden/>
+              </w:rPr>
+              <w:fldChar w:fldCharType="separate"/>
+            </w:r>
+            <w:r>
+              <w:rPr>
+                <w:noProof/>
+                <w:webHidden/>
+              </w:rPr>
+              <w:t>8</w:t>
+            </w:r>
+            <w:r>
+              <w:rPr>
+                <w:noProof/>
+                <w:webHidden/>
+              </w:rPr>
+              <w:fldChar w:fldCharType="end"/>
+            </w:r>
+          </w:hyperlink>
+        </w:p>
+        <w:p>
+          <w:pPr>
+            <w:pStyle w:val="Verzeichnis3"/>
+            <w:tabs>
+              <w:tab w:val="right" w:leader="dot" w:pos="9062"/>
+            </w:tabs>
+            <w:rPr>
+              <w:rFonts w:cstheme="minorBidi"/>
+              <w:noProof/>
+            </w:rPr>
+          </w:pPr>
+          <w:hyperlink w:anchor="_Toc124847605" w:history="1">
+            <w:r>
+              <w:rPr>
+                <w:rStyle w:val="Hyperlink"/>
+                <w:noProof/>
+              </w:rPr>
+              <w:t>6.1.6 Sicherheit: Konformität im Umgang mit personenbezogenen Daten nach Art. 5 Abs. 1 DSGVO</w:t>
+            </w:r>
+            <w:r>
+              <w:rPr>
+                <w:noProof/>
+                <w:webHidden/>
+              </w:rPr>
+              <w:tab/>
+            </w:r>
+            <w:r>
+              <w:rPr>
+                <w:noProof/>
+                <w:webHidden/>
+              </w:rPr>
+              <w:fldChar w:fldCharType="begin"/>
+            </w:r>
+            <w:r>
+              <w:rPr>
+                <w:noProof/>
+                <w:webHidden/>
+              </w:rPr>
+              <w:instrText xml:space="preserve"> PAGEREF _Toc124847605 \h </w:instrText>
             </w:r>
             <w:r>
               <w:rPr>
@@ -1825,7 +2710,7 @@
               <w:noProof/>
             </w:rPr>
           </w:pPr>
-          <w:hyperlink w:anchor="_Toc118905148" w:history="1">
+          <w:hyperlink w:anchor="_Toc124847606" w:history="1">
             <w:r>
               <w:rPr>
                 <w:rStyle w:val="Hyperlink"/>
@@ -1852,7 +2737,7 @@
                 <w:noProof/>
                 <w:webHidden/>
               </w:rPr>
-              <w:instrText xml:space="preserve"> PAGEREF _Toc118905148 \h </w:instrText>
+              <w:instrText xml:space="preserve"> PAGEREF _Toc124847606 \h </w:instrText>
             </w:r>
             <w:r>
               <w:rPr>
@@ -1872,78 +2757,7 @@
                 <w:noProof/>
                 <w:webHidden/>
               </w:rPr>
-              <w:t>8</w:t>
-            </w:r>
-            <w:r>
-              <w:rPr>
-                <w:noProof/>
-                <w:webHidden/>
-              </w:rPr>
-              <w:fldChar w:fldCharType="end"/>
-            </w:r>
-          </w:hyperlink>
-        </w:p>
-        <w:p>
-          <w:pPr>
-            <w:pStyle w:val="Verzeichnis1"/>
-            <w:tabs>
-              <w:tab w:val="right" w:leader="dot" w:pos="9062"/>
-            </w:tabs>
-            <w:rPr>
-              <w:rFonts w:cstheme="minorBidi"/>
-              <w:noProof/>
-            </w:rPr>
-          </w:pPr>
-          <w:hyperlink w:anchor="_Toc118905149" w:history="1">
-            <w:r>
-              <w:rPr>
-                <w:rStyle w:val="Hyperlink"/>
-                <w:noProof/>
-              </w:rPr>
-              <w:t>8. Ziel</w:t>
-            </w:r>
-            <w:r>
-              <w:rPr>
-                <w:noProof/>
-                <w:webHidden/>
-              </w:rPr>
-              <w:tab/>
-            </w:r>
-            <w:r>
-              <w:rPr>
-                <w:noProof/>
-                <w:webHidden/>
-              </w:rPr>
-              <w:fldChar w:fldCharType="begin"/>
-            </w:r>
-            <w:r>
-              <w:rPr>
-                <w:noProof/>
-                <w:webHidden/>
-              </w:rPr>
-              <w:instrText xml:space="preserve"> PAGEREF _Toc118905149 \h </w:instrText>
-            </w:r>
-            <w:r>
-              <w:rPr>
-                <w:noProof/>
-                <w:webHidden/>
-              </w:rPr>
-            </w:r>
-            <w:r>
-              <w:rPr>
-                <w:noProof/>
-                <w:webHidden/>
-              </w:rPr>
-              <w:fldChar w:fldCharType="separate"/>
-            </w:r>
-            <w:r>
-              <w:rPr>
-                <w:b/>
-                <w:bCs/>
-                <w:noProof/>
-                <w:webHidden/>
-              </w:rPr>
-              <w:t>Fehler! Textmarke nicht definiert.</w:t>
+              <w:t>9</w:t>
             </w:r>
             <w:r>
               <w:rPr>
@@ -1963,101 +2777,19 @@
     </w:sdt>
     <w:p>
       <w:pPr>
-        <w:rPr>
-          <w:b/>
-          <w:bCs/>
-          <w:sz w:val="26"/>
-          <w:szCs w:val="26"/>
-        </w:rPr>
-      </w:pPr>
-    </w:p>
-    <w:p>
-      <w:pPr>
-        <w:rPr>
-          <w:b/>
-          <w:bCs/>
-          <w:sz w:val="26"/>
-          <w:szCs w:val="26"/>
-        </w:rPr>
-      </w:pPr>
-    </w:p>
-    <w:p>
-      <w:pPr>
-        <w:rPr>
-          <w:b/>
-          <w:bCs/>
-          <w:sz w:val="26"/>
-          <w:szCs w:val="26"/>
-        </w:rPr>
-      </w:pPr>
-    </w:p>
-    <w:p>
-      <w:pPr>
-        <w:rPr>
-          <w:b/>
-          <w:bCs/>
-          <w:sz w:val="26"/>
-          <w:szCs w:val="26"/>
-        </w:rPr>
-      </w:pPr>
-    </w:p>
-    <w:p>
-      <w:pPr>
-        <w:rPr>
-          <w:b/>
-          <w:bCs/>
-          <w:sz w:val="26"/>
-          <w:szCs w:val="26"/>
-        </w:rPr>
-      </w:pPr>
-    </w:p>
-    <w:p>
-      <w:pPr>
-        <w:rPr>
-          <w:b/>
-          <w:bCs/>
-          <w:sz w:val="26"/>
-          <w:szCs w:val="26"/>
-        </w:rPr>
-      </w:pPr>
-    </w:p>
-    <w:p>
-      <w:pPr>
-        <w:rPr>
-          <w:b/>
-          <w:bCs/>
-          <w:sz w:val="26"/>
-          <w:szCs w:val="26"/>
-        </w:rPr>
-      </w:pPr>
-    </w:p>
-    <w:p>
-      <w:pPr>
-        <w:rPr>
-          <w:b/>
-          <w:bCs/>
-          <w:sz w:val="26"/>
-          <w:szCs w:val="26"/>
-        </w:rPr>
-      </w:pPr>
-    </w:p>
-    <w:p>
-      <w:pPr>
         <w:pStyle w:val="berschriftgro"/>
         <w:numPr>
           <w:ilvl w:val="0"/>
           <w:numId w:val="0"/>
         </w:numPr>
-        <w:ind w:left="720"/>
-      </w:pPr>
-      <w:bookmarkStart w:id="0" w:name="_Toc118905127"/>
+      </w:pPr>
     </w:p>
     <w:p>
       <w:pPr>
         <w:pStyle w:val="berschriftgro"/>
       </w:pPr>
-      <w:r>
-        <w:lastRenderedPageBreak/>
+      <w:bookmarkStart w:id="0" w:name="_Toc124847572"/>
+      <w:r>
         <w:t>Ausgangssituation</w:t>
       </w:r>
       <w:bookmarkEnd w:id="0"/>
@@ -2092,7 +2824,7 @@
       <w:pPr>
         <w:pStyle w:val="berschriftgro"/>
       </w:pPr>
-      <w:bookmarkStart w:id="1" w:name="_Toc118905128"/>
+      <w:bookmarkStart w:id="1" w:name="_Toc124847573"/>
       <w:r>
         <w:t>Software-Architektur</w:t>
       </w:r>
@@ -2333,7 +3065,15 @@
         <w:t>E-Mail-Client</w:t>
       </w:r>
       <w:r>
-        <w:t xml:space="preserve"> benötigt um die </w:t>
+        <w:t xml:space="preserve"> </w:t>
+      </w:r>
+      <w:proofErr w:type="gramStart"/>
+      <w:r>
+        <w:t>benötigt</w:t>
+      </w:r>
+      <w:proofErr w:type="gramEnd"/>
+      <w:r>
+        <w:t xml:space="preserve"> um die </w:t>
       </w:r>
       <w:r>
         <w:t>E-Mail-Anfragen</w:t>
@@ -2351,7 +3091,15 @@
         </w:numPr>
       </w:pPr>
       <w:r>
-        <w:t>Der Benutzer verwendet eine Weboberfläche um seine Anfrage  zu stellen.</w:t>
+        <w:t xml:space="preserve">Der Benutzer verwendet eine Weboberfläche um seine </w:t>
+      </w:r>
+      <w:proofErr w:type="gramStart"/>
+      <w:r>
+        <w:t>Anfrage  zu</w:t>
+      </w:r>
+      <w:proofErr w:type="gramEnd"/>
+      <w:r>
+        <w:t xml:space="preserve"> stellen.</w:t>
       </w:r>
     </w:p>
     <w:p>
@@ -2396,7 +3144,15 @@
         </w:numPr>
       </w:pPr>
       <w:r>
-        <w:t xml:space="preserve">Eine Protokollierung und Ausnahmebehandlung ist nicht vorgesehen, da sie zu </w:t>
+        <w:t xml:space="preserve">Eine Protokollierung und Ausnahmebehandlung </w:t>
+      </w:r>
+      <w:proofErr w:type="gramStart"/>
+      <w:r>
+        <w:t>ist</w:t>
+      </w:r>
+      <w:proofErr w:type="gramEnd"/>
+      <w:r>
+        <w:t xml:space="preserve"> nicht vorgesehen, da sie zu </w:t>
       </w:r>
       <w:r>
         <w:t>aufwendig</w:t>
@@ -2422,7 +3178,7 @@
         <w:pStyle w:val="berschriftgro"/>
         <w:pageBreakBefore/>
       </w:pPr>
-      <w:bookmarkStart w:id="2" w:name="_Toc118905129"/>
+      <w:bookmarkStart w:id="2" w:name="_Toc124847574"/>
       <w:r>
         <w:lastRenderedPageBreak/>
         <w:t>Use-Case-Diagramm</w:t>
@@ -2430,20 +3186,12 @@
       <w:r>
         <w:t xml:space="preserve"> und </w:t>
       </w:r>
+      <w:r>
+        <w:t>Datenbank-Schema</w:t>
+      </w:r>
       <w:bookmarkEnd w:id="2"/>
-      <w:r>
-        <w:t>Datenbank-Schema</w:t>
-      </w:r>
-    </w:p>
-    <w:p>
-      <w:pPr>
-        <w:pStyle w:val="berschriftgro"/>
-        <w:numPr>
-          <w:ilvl w:val="0"/>
-          <w:numId w:val="0"/>
-        </w:numPr>
-        <w:ind w:left="720" w:hanging="363"/>
-      </w:pPr>
+    </w:p>
+    <w:p>
       <w:r>
         <w:rPr>
           <w:noProof/>
@@ -2502,14 +3250,6 @@
       </w:pPr>
     </w:p>
     <w:p>
-      <w:pPr>
-        <w:pStyle w:val="berschriftgro"/>
-        <w:numPr>
-          <w:ilvl w:val="0"/>
-          <w:numId w:val="0"/>
-        </w:numPr>
-        <w:ind w:left="720" w:hanging="363"/>
-      </w:pPr>
       <w:r>
         <w:rPr>
           <w:noProof/>
@@ -2554,26 +3294,11 @@
     <w:p>
       <w:pPr>
         <w:pStyle w:val="berschriftgro"/>
-        <w:numPr>
-          <w:ilvl w:val="0"/>
-          <w:numId w:val="0"/>
-        </w:numPr>
-        <w:ind w:left="720" w:hanging="363"/>
-      </w:pPr>
-    </w:p>
-    <w:p>
-      <w:pPr>
-        <w:pStyle w:val="berschriftgro"/>
-        <w:numPr>
-          <w:ilvl w:val="0"/>
-          <w:numId w:val="0"/>
-        </w:numPr>
-        <w:ind w:left="720" w:hanging="363"/>
-      </w:pPr>
-      <w:bookmarkStart w:id="3" w:name="_Toc118905130"/>
+      </w:pPr>
       <w:r>
         <w:br w:type="page"/>
       </w:r>
+      <w:bookmarkStart w:id="3" w:name="_Toc124847575"/>
       <w:r>
         <w:lastRenderedPageBreak/>
         <w:t>Wireframes</w:t>
@@ -2585,31 +3310,15 @@
     </w:p>
     <w:p>
       <w:pPr>
-        <w:pStyle w:val="berschriftgro"/>
-        <w:numPr>
-          <w:ilvl w:val="0"/>
-          <w:numId w:val="0"/>
-        </w:numPr>
-        <w:ind w:left="720"/>
-      </w:pPr>
-    </w:p>
-    <w:p>
-      <w:pPr>
         <w:pStyle w:val="berschriftmittel"/>
       </w:pPr>
+      <w:bookmarkStart w:id="4" w:name="_Toc124847576"/>
       <w:r>
         <w:t>Ticket erstellen</w:t>
       </w:r>
-    </w:p>
-    <w:p>
-      <w:pPr>
-        <w:pStyle w:val="berschriftgro"/>
-        <w:numPr>
-          <w:ilvl w:val="0"/>
-          <w:numId w:val="0"/>
-        </w:numPr>
-        <w:ind w:left="720" w:hanging="363"/>
-      </w:pPr>
+      <w:bookmarkEnd w:id="4"/>
+    </w:p>
+    <w:p>
       <w:r>
         <w:rPr>
           <w:noProof/>
@@ -2652,14 +3361,6 @@
       </w:r>
     </w:p>
     <w:p>
-      <w:pPr>
-        <w:pStyle w:val="berschriftgro"/>
-        <w:numPr>
-          <w:ilvl w:val="0"/>
-          <w:numId w:val="0"/>
-        </w:numPr>
-        <w:ind w:left="720" w:hanging="363"/>
-      </w:pPr>
       <w:hyperlink r:id="rId11" w:history="1">
         <w:r>
           <w:rPr>
@@ -2743,19 +3444,13 @@
       <w:pPr>
         <w:pStyle w:val="berschriftmittel"/>
       </w:pPr>
+      <w:bookmarkStart w:id="5" w:name="_Toc124847577"/>
       <w:r>
         <w:t>Ticket lösen</w:t>
       </w:r>
-    </w:p>
-    <w:p>
-      <w:pPr>
-        <w:pStyle w:val="berschriftmittel"/>
-        <w:numPr>
-          <w:ilvl w:val="0"/>
-          <w:numId w:val="0"/>
-        </w:numPr>
-        <w:ind w:left="357"/>
-      </w:pPr>
+      <w:bookmarkEnd w:id="5"/>
+    </w:p>
+    <w:p>
       <w:r>
         <w:rPr>
           <w:noProof/>
@@ -2798,14 +3493,6 @@
       </w:r>
     </w:p>
     <w:p>
-      <w:pPr>
-        <w:pStyle w:val="berschriftgro"/>
-        <w:numPr>
-          <w:ilvl w:val="0"/>
-          <w:numId w:val="0"/>
-        </w:numPr>
-        <w:ind w:left="720" w:hanging="363"/>
-      </w:pPr>
       <w:hyperlink r:id="rId13" w:history="1">
         <w:r>
           <w:rPr>
@@ -2819,19 +3506,13 @@
       <w:pPr>
         <w:pStyle w:val="berschriftmittel"/>
       </w:pPr>
+      <w:bookmarkStart w:id="6" w:name="_Toc124847578"/>
       <w:r>
         <w:t>Statistik einsehen</w:t>
       </w:r>
-    </w:p>
-    <w:p>
-      <w:pPr>
-        <w:pStyle w:val="berschriftgro"/>
-        <w:numPr>
-          <w:ilvl w:val="0"/>
-          <w:numId w:val="0"/>
-        </w:numPr>
-        <w:ind w:left="720" w:hanging="363"/>
-      </w:pPr>
+      <w:bookmarkEnd w:id="6"/>
+    </w:p>
+    <w:p>
       <w:r>
         <w:rPr>
           <w:noProof/>
@@ -2874,14 +3555,6 @@
       </w:r>
     </w:p>
     <w:p>
-      <w:pPr>
-        <w:pStyle w:val="berschriftgro"/>
-        <w:numPr>
-          <w:ilvl w:val="0"/>
-          <w:numId w:val="0"/>
-        </w:numPr>
-        <w:ind w:left="720" w:hanging="363"/>
-      </w:pPr>
       <w:hyperlink r:id="rId15" w:history="1">
         <w:r>
           <w:rPr>
@@ -2896,18 +3569,18 @@
         <w:pStyle w:val="berschriftgro"/>
         <w:pageBreakBefore/>
       </w:pPr>
-      <w:bookmarkStart w:id="4" w:name="_Toc118905131"/>
+      <w:bookmarkStart w:id="7" w:name="_Toc124847579"/>
       <w:r>
         <w:lastRenderedPageBreak/>
         <w:t>Konkrete Aufgaben</w:t>
       </w:r>
-      <w:bookmarkEnd w:id="4"/>
+      <w:bookmarkEnd w:id="7"/>
     </w:p>
     <w:p>
       <w:pPr>
         <w:pStyle w:val="berschriftmittel"/>
       </w:pPr>
-      <w:bookmarkStart w:id="5" w:name="_Toc118905132"/>
+      <w:bookmarkStart w:id="8" w:name="_Toc124847580"/>
       <w:r>
         <w:t xml:space="preserve">Aus </w:t>
       </w:r>
@@ -2917,17 +3590,17 @@
       <w:r>
         <w:t>Sicht des Endnutzers</w:t>
       </w:r>
-      <w:bookmarkEnd w:id="5"/>
+      <w:bookmarkEnd w:id="8"/>
     </w:p>
     <w:p>
       <w:pPr>
         <w:pStyle w:val="berschriftklein"/>
       </w:pPr>
-      <w:bookmarkStart w:id="6" w:name="_Toc118905133"/>
+      <w:bookmarkStart w:id="9" w:name="_Toc124847581"/>
       <w:r>
         <w:t>Innerhalb von 15 Minuten kann ein Ticket erstellt werden</w:t>
       </w:r>
-      <w:bookmarkEnd w:id="6"/>
+      <w:bookmarkEnd w:id="9"/>
     </w:p>
     <w:p>
       <w:pPr>
@@ -2944,11 +3617,11 @@
       <w:pPr>
         <w:pStyle w:val="berschriftklein"/>
       </w:pPr>
-      <w:bookmarkStart w:id="7" w:name="_Toc118905134"/>
+      <w:bookmarkStart w:id="10" w:name="_Toc124847582"/>
       <w:r>
         <w:t>Auf das Ticketsystem kann jederzeit innerhalb des Intranets zugegriffen werden</w:t>
       </w:r>
-      <w:bookmarkEnd w:id="7"/>
+      <w:bookmarkEnd w:id="10"/>
     </w:p>
     <w:p>
       <w:pPr>
@@ -2962,27 +3635,38 @@
       <w:pPr>
         <w:pStyle w:val="berschriftklein"/>
       </w:pPr>
+      <w:bookmarkStart w:id="11" w:name="_Toc124847583"/>
       <w:r>
         <w:t>Mit Eingabe der E-Mail werden die Kontaktdaten automatisch ergänzt</w:t>
       </w:r>
+      <w:bookmarkEnd w:id="11"/>
     </w:p>
     <w:p>
       <w:pPr>
         <w:ind w:left="708"/>
       </w:pPr>
       <w:r>
-        <w:t xml:space="preserve">Dies geschieht mit einer Datenbank-Abfrage nach einem OK-Button. </w:t>
+        <w:t>Dies geschieht mit einer Datenbank-Abfrag</w:t>
+      </w:r>
+      <w:r>
+        <w:t>e im Hintergrund über einen XMLHttpRequest</w:t>
+      </w:r>
+      <w:r>
+        <w:t xml:space="preserve">. </w:t>
+      </w:r>
+      <w:r>
+        <w:t>Die Felder Name, Telefonnummer, Büro werden gefüllt, wenn eingegeben E-Mail-Adresse mit Daten aus Mitarbeiterdatenbank übereinstimmen.</w:t>
       </w:r>
     </w:p>
     <w:p>
       <w:pPr>
         <w:pStyle w:val="berschriftklein"/>
       </w:pPr>
-      <w:bookmarkStart w:id="8" w:name="_Toc118905135"/>
+      <w:bookmarkStart w:id="12" w:name="_Toc124847584"/>
       <w:r>
         <w:t>Es gibt Vorauswahlmöglichkeiten in Form von Drop-Down-Feldern</w:t>
       </w:r>
-      <w:bookmarkEnd w:id="8"/>
+      <w:bookmarkEnd w:id="12"/>
     </w:p>
     <w:p>
       <w:pPr>
@@ -2992,7 +3676,13 @@
         <w:t>Die Vorauswahlmöglichkeiten</w:t>
       </w:r>
       <w:r>
-        <w:t xml:space="preserve"> sollen alltägliche Schlagwörter sein.</w:t>
+        <w:t xml:space="preserve"> sollen </w:t>
+      </w:r>
+      <w:r>
+        <w:t xml:space="preserve">folgende </w:t>
+      </w:r>
+      <w:r>
+        <w:t>alltägliche Schlagwörter sein.</w:t>
       </w:r>
     </w:p>
     <w:p>
@@ -3007,9 +3697,6 @@
         <w:t>Netzwerk</w:t>
       </w:r>
       <w:r>
-        <w:t>:</w:t>
-      </w:r>
-      <w:r>
         <w:br/>
       </w:r>
       <w:r>
@@ -3049,6 +3736,9 @@
         <w:t xml:space="preserve">: </w:t>
       </w:r>
       <w:r>
+        <w:t>IT-SpamMails, Sonstiges</w:t>
+      </w:r>
+      <w:r>
         <w:br/>
       </w:r>
       <w:r>
@@ -3059,9 +3749,6 @@
         <w:t>Beratung zu IT-spezifischen Fragen</w:t>
       </w:r>
       <w:r>
-        <w:t>:</w:t>
-      </w:r>
-      <w:r>
         <w:br/>
       </w:r>
       <w:r>
@@ -3071,15 +3758,12 @@
         </w:rPr>
         <w:t>Sonstiges</w:t>
       </w:r>
-      <w:r>
-        <w:t>:</w:t>
-      </w:r>
     </w:p>
     <w:p>
       <w:pPr>
         <w:pStyle w:val="berschriftklein"/>
       </w:pPr>
-      <w:bookmarkStart w:id="9" w:name="_Toc118905136"/>
+      <w:bookmarkStart w:id="13" w:name="_Toc124847585"/>
       <w:r>
         <w:t xml:space="preserve">Es gibt ein </w:t>
       </w:r>
@@ -3089,128 +3773,151 @@
       <w:r>
         <w:t xml:space="preserve"> um das Problem zu schildern</w:t>
       </w:r>
-      <w:bookmarkEnd w:id="9"/>
+      <w:bookmarkEnd w:id="13"/>
     </w:p>
     <w:p>
       <w:pPr>
         <w:ind w:left="708"/>
       </w:pPr>
       <w:r>
-        <w:t>Es gibt ein Hinweis-Button, der eine Formulierungshilfe gibt</w:t>
+        <w:t>Zudem</w:t>
+      </w:r>
+      <w:r>
+        <w:t xml:space="preserve"> gibt</w:t>
+      </w:r>
+      <w:r>
+        <w:t xml:space="preserve"> es</w:t>
+      </w:r>
+      <w:r>
+        <w:t xml:space="preserve"> ein</w:t>
+      </w:r>
+      <w:r>
+        <w:t>en</w:t>
+      </w:r>
+      <w:r>
+        <w:t xml:space="preserve"> Hinweis-Button, der eine Formulierungshilfe gibt</w:t>
+      </w:r>
+      <w:r>
+        <w:t>.</w:t>
       </w:r>
     </w:p>
     <w:p>
       <w:pPr>
         <w:pStyle w:val="berschriftklein"/>
       </w:pPr>
-      <w:bookmarkStart w:id="10" w:name="_Toc118905137"/>
+      <w:bookmarkStart w:id="14" w:name="_Toc124847586"/>
       <w:r>
         <w:t>Es gibt ein Feld zum Hochladen von Screenshots</w:t>
       </w:r>
-      <w:bookmarkEnd w:id="10"/>
+      <w:bookmarkEnd w:id="14"/>
     </w:p>
     <w:p>
       <w:pPr>
         <w:ind w:left="708"/>
       </w:pPr>
+      <w:r>
+        <w:t xml:space="preserve">Wird nicht implementiert, da Aufwand und Kosten für das Hochladen und Abspeichern von Bildern deutlich größer sind als der Nutzen. </w:t>
+      </w:r>
     </w:p>
     <w:p>
       <w:pPr>
         <w:pStyle w:val="berschriftklein"/>
       </w:pPr>
-      <w:bookmarkStart w:id="11" w:name="_Toc118905138"/>
+      <w:bookmarkStart w:id="15" w:name="_Toc124847587"/>
       <w:r>
         <w:t>Der richtige IT-Mitarbeiter wird mittels der Schlagwörter bestimmt</w:t>
       </w:r>
-      <w:bookmarkEnd w:id="11"/>
+      <w:bookmarkEnd w:id="15"/>
+    </w:p>
+    <w:p>
+      <w:pPr>
+        <w:ind w:left="720"/>
+      </w:pPr>
+      <w:r>
+        <w:t>Je nach Schlagwort, wird an den zuständigen Mitarbeiter eine E-Mail versendet. Dies geschieht über einen XMLH</w:t>
+      </w:r>
+      <w:r>
+        <w:t>ttp</w:t>
+      </w:r>
+      <w:r>
+        <w:t>Request.</w:t>
+      </w:r>
+    </w:p>
+    <w:p>
+      <w:pPr>
+        <w:pStyle w:val="berschriftmittel"/>
+      </w:pPr>
+      <w:bookmarkStart w:id="16" w:name="_Toc124847588"/>
+      <w:r>
+        <w:t>Aus der Sicht des IT-Mitarbeiters</w:t>
+      </w:r>
+      <w:bookmarkEnd w:id="16"/>
+    </w:p>
+    <w:p>
+      <w:pPr>
+        <w:pStyle w:val="berschriftklein"/>
+      </w:pPr>
+      <w:bookmarkStart w:id="17" w:name="_Toc124847589"/>
+      <w:r>
+        <w:t xml:space="preserve">Die empfangene E-Mail </w:t>
+      </w:r>
+      <w:r>
+        <w:t>kommt von einer Funktionsmail-Adresse</w:t>
+      </w:r>
+      <w:bookmarkEnd w:id="17"/>
     </w:p>
     <w:p>
       <w:pPr>
         <w:ind w:left="708"/>
       </w:pPr>
       <w:r>
-        <w:t xml:space="preserve"> Netzwerk, Software,</w:t>
-      </w:r>
-      <w:r>
-        <w:t xml:space="preserve"> Adobe, Office,</w:t>
-      </w:r>
-      <w:r>
-        <w:t xml:space="preserve"> Hardware,</w:t>
-      </w:r>
-      <w:r>
-        <w:t xml:space="preserve"> PC, Bildschirm, Drucker, Handy,</w:t>
-      </w:r>
-      <w:r>
-        <w:t xml:space="preserve"> IT-Sicherheit, Beratung zu IT-spezifischen Fragen, Sonstiges</w:t>
-      </w:r>
+        <w:t>Hierfür wird die API Formsubmit verwendet.</w:t>
+      </w:r>
+      <w:r>
+        <w:t xml:space="preserve"> Somit kommt diese auch von einer einheitlichen E-Mail-Adresse namens </w:t>
+      </w:r>
+      <w:hyperlink r:id="rId16" w:history="1">
+        <w:r>
+          <w:rPr>
+            <w:rStyle w:val="Hyperlink"/>
+          </w:rPr>
+          <w:t>submissions@formsubmit.co</w:t>
+        </w:r>
+      </w:hyperlink>
+      <w:r>
+        <w:t xml:space="preserve">. </w:t>
+      </w:r>
+    </w:p>
+    <w:p>
+      <w:pPr>
+        <w:pStyle w:val="berschriftklein"/>
+      </w:pPr>
+      <w:bookmarkStart w:id="18" w:name="_Toc124847590"/>
+      <w:r>
+        <w:t>Die E-Mail enthält alle wichtigen Informationen</w:t>
+      </w:r>
+      <w:bookmarkEnd w:id="18"/>
     </w:p>
     <w:p>
       <w:pPr>
         <w:ind w:left="708"/>
       </w:pPr>
       <w:r>
-        <w:br/>
-      </w:r>
-    </w:p>
-    <w:p>
-      <w:pPr>
-        <w:ind w:left="708"/>
-      </w:pPr>
-    </w:p>
-    <w:p>
-      <w:pPr>
-        <w:pStyle w:val="berschriftmittel"/>
-      </w:pPr>
-      <w:bookmarkStart w:id="12" w:name="_Toc118905139"/>
-      <w:r>
-        <w:t>Aus der Sicht des IT-Mitarbeiters</w:t>
-      </w:r>
-      <w:bookmarkEnd w:id="12"/>
+        <w:t>Die Felder aus dem Ticket-Formular werden formatiert und in die E-Mail hineingeschrieben.</w:t>
+      </w:r>
     </w:p>
     <w:p>
       <w:pPr>
         <w:pStyle w:val="berschriftklein"/>
       </w:pPr>
-      <w:bookmarkStart w:id="13" w:name="_Toc118905140"/>
-      <w:bookmarkEnd w:id="13"/>
-      <w:r>
-        <w:t xml:space="preserve">Die empfangene E-Mail </w:t>
-      </w:r>
-      <w:r>
-        <w:t>kommt von einer Funktionsmail-Adresse</w:t>
-      </w:r>
-    </w:p>
-    <w:p>
-      <w:pPr>
-        <w:ind w:left="708"/>
-      </w:pPr>
-    </w:p>
-    <w:p>
-      <w:pPr>
-        <w:pStyle w:val="berschriftklein"/>
-      </w:pPr>
-      <w:r>
-        <w:t>Die E-Mail enthält alle wichtigen Informationen</w:t>
-      </w:r>
-    </w:p>
-    <w:p>
-      <w:pPr>
-        <w:ind w:left="708"/>
-      </w:pPr>
-      <w:r>
-        <w:t>Die Felder aus dem Ticket-Formular werden formatiert und in die E-Mail hineingeschrieben.</w:t>
-      </w:r>
-    </w:p>
-    <w:p>
-      <w:pPr>
-        <w:pStyle w:val="berschriftklein"/>
-      </w:pPr>
       <w:r>
         <w:t xml:space="preserve"> </w:t>
       </w:r>
+      <w:bookmarkStart w:id="19" w:name="_Toc124847591"/>
       <w:r>
         <w:t>Folgende Felder sollen implementiert sein</w:t>
       </w:r>
+      <w:bookmarkEnd w:id="19"/>
     </w:p>
     <w:p>
       <w:pPr>
@@ -3221,7 +3928,15 @@
         </w:numPr>
       </w:pPr>
       <w:r>
-        <w:t>Art des Problems</w:t>
+        <w:t xml:space="preserve">Persönliche Daten: Name, </w:t>
+      </w:r>
+      <w:proofErr w:type="gramStart"/>
+      <w:r>
+        <w:t>Email</w:t>
+      </w:r>
+      <w:proofErr w:type="gramEnd"/>
+      <w:r>
+        <w:t>, Telefonnummber, Büronummer</w:t>
       </w:r>
     </w:p>
     <w:p>
@@ -3233,7 +3948,7 @@
         </w:numPr>
       </w:pPr>
       <w:r>
-        <w:t>Auf welcher Hardware?</w:t>
+        <w:t>Angaben zum Gerät: PC-Nummer</w:t>
       </w:r>
     </w:p>
     <w:p>
@@ -3245,189 +3960,227 @@
         </w:numPr>
       </w:pPr>
       <w:r>
-        <w:t>wo tritt der Fehler auf? (Behörde, Homeoffice, Außendienst)</w:t>
+        <w:t>Problembeschreibung</w:t>
       </w:r>
     </w:p>
     <w:p>
       <w:pPr>
         <w:pStyle w:val="Listenabsatz"/>
         <w:numPr>
-          <w:ilvl w:val="0"/>
+          <w:ilvl w:val="1"/>
           <w:numId w:val="5"/>
         </w:numPr>
       </w:pPr>
       <w:r>
-        <w:t>versuchte Lösungsansätze</w:t>
-      </w:r>
-    </w:p>
-    <w:p>
-      <w:pPr>
-        <w:pStyle w:val="berschriftklein"/>
-      </w:pPr>
-      <w:r>
-        <w:t>In der E-Mail befinden sich die Kontaktdaten des Benutzers</w:t>
-      </w:r>
-    </w:p>
-    <w:p>
-      <w:pPr>
-        <w:ind w:left="708"/>
-      </w:pPr>
-      <w:r>
-        <w:lastRenderedPageBreak/>
-        <w:t>Zu den Kontaktdaten zählen: Vorname, Nachname, E-Mailadresse, Telefonnummer, Büroraum</w:t>
-      </w:r>
-      <w:r>
-        <w:br/>
-        <w:t>Diese Daten werden aus einer Datenbank automatisch ergänzt.</w:t>
-      </w:r>
-    </w:p>
-    <w:p>
-      <w:pPr>
-        <w:pStyle w:val="berschriftklein"/>
-      </w:pPr>
-      <w:r>
-        <w:t>Über einen generierten Link in der E-Mail wird die Lösung mitgeteilt</w:t>
-      </w:r>
-    </w:p>
-    <w:p>
-      <w:pPr>
-        <w:ind w:left="708"/>
-      </w:pPr>
-      <w:r>
-        <w:t>Über den Link kommt man auf eine Seite</w:t>
-      </w:r>
-      <w:r>
-        <w:t xml:space="preserve"> mit der richtigen Ticketnummer. Darüber kann der Lösungsvorschlag eingegeben werden und eine E-Mail wird automatisch an den Ticket-Ersteller geschickt</w:t>
-      </w:r>
-    </w:p>
-    <w:p>
-      <w:pPr>
-        <w:ind w:left="708"/>
-      </w:pPr>
-    </w:p>
-    <w:p>
-      <w:pPr>
-        <w:pStyle w:val="berschriftmittel"/>
-      </w:pPr>
-      <w:r>
-        <w:t>Aus der Sicht des IT-Abteilungsleiters</w:t>
-      </w:r>
-    </w:p>
-    <w:p>
-      <w:pPr>
-        <w:pStyle w:val="berschriftklein"/>
-      </w:pPr>
-      <w:r>
-        <w:t>Das Ticketsystem soll jederzeit erreichbar sein</w:t>
-      </w:r>
-    </w:p>
-    <w:p>
-      <w:pPr>
-        <w:pStyle w:val="berschriftklein"/>
-      </w:pPr>
-      <w:r>
-        <w:t>Es gibt eine statistische Auswertung der Ticket-Daten</w:t>
-      </w:r>
-    </w:p>
-    <w:p>
-      <w:pPr>
-        <w:ind w:left="708"/>
-      </w:pPr>
-      <w:r>
-        <w:t xml:space="preserve">Alle Tickets werden in einer Datenbank gespeichert </w:t>
-      </w:r>
-      <w:r>
-        <w:t>mit Datum,</w:t>
-      </w:r>
-      <w:r>
-        <w:t xml:space="preserve"> wann das Ticket erstellt wurde. </w:t>
-      </w:r>
-      <w:r>
-        <w:t>Es wird ausgewertet nach den Lösungsstatus, Problembereich, Empfänger</w:t>
-      </w:r>
-      <w:r>
-        <w:t>.</w:t>
-      </w:r>
-    </w:p>
-    <w:p>
-      <w:pPr>
-        <w:pStyle w:val="berschriftklein"/>
-      </w:pPr>
-      <w:r>
-        <w:t>Für das Ticketsystem ist keine Schulung nötig</w:t>
-      </w:r>
-    </w:p>
-    <w:p>
-      <w:pPr>
-        <w:ind w:left="708"/>
-      </w:pPr>
-      <w:r>
-        <w:t>Orientierung an Kontaktformularen aus dem Internet und Hinweise bei schwierigen Feldern, damit Mitarbeiter ohne IT-Kenntnisse diese ausfüllen können.</w:t>
-      </w:r>
-    </w:p>
-    <w:p>
-      <w:pPr>
-        <w:pStyle w:val="berschriftklein"/>
-      </w:pPr>
-      <w:r>
-        <w:t>Es werden gängige Programmiersprachen verwendet</w:t>
-      </w:r>
-    </w:p>
-    <w:p>
-      <w:pPr>
-        <w:ind w:left="708"/>
-      </w:pPr>
-      <w:r>
-        <w:t>JavaScript, PHP, CSS und HTML. Auf eine gute Dokumentation des Codes wird geachtet.</w:t>
-      </w:r>
-    </w:p>
-    <w:p>
-      <w:pPr>
-        <w:pStyle w:val="berschriftgro"/>
-      </w:pPr>
-      <w:bookmarkStart w:id="14" w:name="_Toc118905147"/>
-      <w:r>
-        <w:t xml:space="preserve">Constraints </w:t>
-      </w:r>
-      <w:r>
-        <w:t>/</w:t>
-      </w:r>
-      <w:r>
-        <w:t>Nicht-Funktionale Anforderungen</w:t>
-      </w:r>
-      <w:bookmarkEnd w:id="14"/>
+        <w:t>Wo tritt das Problem auf: Behörde, Homeoffice, Außendienst</w:t>
+      </w:r>
     </w:p>
     <w:p>
       <w:pPr>
         <w:pStyle w:val="Listenabsatz"/>
         <w:numPr>
-          <w:ilvl w:val="0"/>
-          <w:numId w:val="1"/>
+          <w:ilvl w:val="1"/>
+          <w:numId w:val="5"/>
         </w:numPr>
-        <w:rPr>
-          <w:b/>
-          <w:bCs/>
-        </w:rPr>
-      </w:pPr>
-      <w:r>
-        <w:t xml:space="preserve">Robustheit: Ticketsystem soll </w:t>
-      </w:r>
-      <w:r>
-        <w:t>bei falschen Eingaben nicht abstürzen</w:t>
+      </w:pPr>
+      <w:r>
+        <w:t>Art des Problems: siehe 4.1.4</w:t>
       </w:r>
     </w:p>
     <w:p>
       <w:pPr>
         <w:pStyle w:val="Listenabsatz"/>
         <w:numPr>
-          <w:ilvl w:val="0"/>
-          <w:numId w:val="1"/>
+          <w:ilvl w:val="1"/>
+          <w:numId w:val="5"/>
         </w:numPr>
-        <w:rPr>
-          <w:b/>
-          <w:bCs/>
-        </w:rPr>
-      </w:pPr>
+      </w:pPr>
+      <w:r>
+        <w:lastRenderedPageBreak/>
+        <w:t>Problembeschreibung und bisherige Lösungsansätze</w:t>
+      </w:r>
+    </w:p>
+    <w:p>
+      <w:pPr>
+        <w:pStyle w:val="berschriftklein"/>
+      </w:pPr>
+      <w:bookmarkStart w:id="20" w:name="_Toc124847592"/>
+      <w:r>
+        <w:t>Esk</w:t>
+      </w:r>
+      <w:r>
+        <w:t>ala</w:t>
+      </w:r>
+      <w:r>
+        <w:t>tionsstufen</w:t>
+      </w:r>
+      <w:bookmarkEnd w:id="20"/>
+    </w:p>
+    <w:p>
+      <w:pPr>
+        <w:ind w:left="708"/>
+      </w:pPr>
+      <w:r>
+        <w:t>Da HelpDesk für normale Mitarbeiter ohne IT-Kentnisse gedacht ist. Würden hier mehrere Eskalationsstufen nur zu Verwirrung führen bzw. würde jeder Mitarbeiter sein Problem als schwerwiegend einstufen um eine schnellere Bearbeitung zu erzwingen. Deswegen wird darauf verzichtet dies zu implementieren.</w:t>
+      </w:r>
+    </w:p>
+    <w:p>
+      <w:pPr>
+        <w:pStyle w:val="berschriftklein"/>
+      </w:pPr>
+      <w:bookmarkStart w:id="21" w:name="_Toc124847593"/>
+      <w:r>
+        <w:t>Über einen generierten Link in der E-Mail wird die Lösung mitgeteilt</w:t>
+      </w:r>
+      <w:bookmarkEnd w:id="21"/>
+    </w:p>
+    <w:p>
+      <w:pPr>
+        <w:ind w:left="708"/>
+      </w:pPr>
+      <w:r>
+        <w:t xml:space="preserve">Auf diese Funktionalität wird verzichtet, da das Ticket vom IT-Mitarbeiter </w:t>
+      </w:r>
+      <w:proofErr w:type="gramStart"/>
+      <w:r>
+        <w:t>auf gelöst</w:t>
+      </w:r>
+      <w:proofErr w:type="gramEnd"/>
+      <w:r>
+        <w:t xml:space="preserve"> gesetzt wird, wenn er das Problem für den Mitarbeiter gelöst hat. Daher kennt der Mitarbeiter mit dem Problem die Lösung bereits bzw. bei komplexen Problemen ein Mitarbeiter mit wenig IT-Kentnissen hieraus keinen Mehrwert hat und eher verwirrt ist.</w:t>
+      </w:r>
+    </w:p>
+    <w:p>
+      <w:pPr>
+        <w:pStyle w:val="berschriftmittel"/>
+      </w:pPr>
+      <w:bookmarkStart w:id="22" w:name="_Toc124847594"/>
+      <w:r>
+        <w:t>Aus der Sicht des IT-Abteilungsleiters</w:t>
+      </w:r>
+      <w:bookmarkEnd w:id="22"/>
+    </w:p>
+    <w:p>
+      <w:pPr>
+        <w:pStyle w:val="berschriftklein"/>
+      </w:pPr>
+      <w:bookmarkStart w:id="23" w:name="_Toc124847595"/>
+      <w:r>
+        <w:t>Das Ticketsystem soll jederzeit erreichbar sein</w:t>
+      </w:r>
+      <w:bookmarkEnd w:id="23"/>
+    </w:p>
+    <w:p>
+      <w:pPr>
+        <w:pStyle w:val="berschriftklein"/>
+      </w:pPr>
+      <w:bookmarkStart w:id="24" w:name="_Toc124847596"/>
+      <w:r>
+        <w:t>Es gibt eine statistische Auswertung der Ticket-Daten</w:t>
+      </w:r>
+      <w:bookmarkEnd w:id="24"/>
+    </w:p>
+    <w:p>
+      <w:pPr>
+        <w:ind w:left="708"/>
+      </w:pPr>
+      <w:r>
+        <w:t xml:space="preserve">Alle Tickets werden in einer Datenbank gespeichert </w:t>
+      </w:r>
+      <w:r>
+        <w:t>mit Datum,</w:t>
+      </w:r>
+      <w:r>
+        <w:t xml:space="preserve"> wann das Ticket erstellt wurde. </w:t>
+      </w:r>
+      <w:r>
+        <w:t xml:space="preserve">Es wird ausgewertet nach den Lösungsstatus, Problembereich, </w:t>
+      </w:r>
+      <w:r>
+        <w:t>Zuständige Mitarbeiter</w:t>
+      </w:r>
+      <w:r>
+        <w:t>.</w:t>
+      </w:r>
+    </w:p>
+    <w:p>
+      <w:pPr>
+        <w:pStyle w:val="berschriftklein"/>
+      </w:pPr>
+      <w:bookmarkStart w:id="25" w:name="_Toc124847597"/>
+      <w:r>
+        <w:t>Für das Ticketsystem ist keine Schulung nötig</w:t>
+      </w:r>
+      <w:bookmarkEnd w:id="25"/>
+    </w:p>
+    <w:p>
+      <w:pPr>
+        <w:ind w:left="708"/>
+      </w:pPr>
+      <w:r>
+        <w:t>Orientierung an Kontaktformularen aus dem Internet und Hinweise bei schwierigen Feldern, damit Mitarbeiter ohne IT-Kenntnisse diese ausfüllen können.</w:t>
+      </w:r>
+    </w:p>
+    <w:p>
+      <w:pPr>
+        <w:pStyle w:val="berschriftklein"/>
+      </w:pPr>
+      <w:bookmarkStart w:id="26" w:name="_Toc124847598"/>
+      <w:r>
+        <w:t>Es werden gängige Programmiersprachen verwendet</w:t>
+      </w:r>
+      <w:bookmarkEnd w:id="26"/>
+    </w:p>
+    <w:p>
+      <w:pPr>
+        <w:ind w:left="708"/>
+      </w:pPr>
+      <w:r>
+        <w:t>JavaScript, PHP, CSS und HTML. Auf eine gute Dokumentation des Codes wird geachtet.</w:t>
+      </w:r>
+    </w:p>
+    <w:p>
+      <w:pPr>
+        <w:pStyle w:val="berschriftgro"/>
+      </w:pPr>
+      <w:bookmarkStart w:id="27" w:name="_Toc124847599"/>
+      <w:r>
+        <w:t xml:space="preserve">Constraints </w:t>
+      </w:r>
+      <w:r>
+        <w:t>/</w:t>
+      </w:r>
+      <w:r>
+        <w:t>Nicht-Funktionale Anforderungen</w:t>
+      </w:r>
+      <w:bookmarkEnd w:id="27"/>
+    </w:p>
+    <w:p>
+      <w:pPr>
+        <w:pStyle w:val="berschriftklein"/>
+      </w:pPr>
+      <w:bookmarkStart w:id="28" w:name="_Toc124847600"/>
+      <w:r>
+        <w:t xml:space="preserve">Robustheit: Ticketsystem soll </w:t>
+      </w:r>
+      <w:r>
+        <w:t>bei falschen Eingaben nicht abstürzen</w:t>
+      </w:r>
+      <w:bookmarkEnd w:id="28"/>
+    </w:p>
+    <w:p>
+      <w:pPr>
+        <w:ind w:left="708"/>
+      </w:pPr>
+      <w:r>
+        <w:t>Wird in Testphase getestet.</w:t>
+      </w:r>
+    </w:p>
+    <w:p>
+      <w:pPr>
+        <w:pStyle w:val="berschriftklein"/>
+      </w:pPr>
+      <w:bookmarkStart w:id="29" w:name="_Toc124847601"/>
       <w:r>
         <w:t xml:space="preserve">Verfügbarkeit: </w:t>
       </w:r>
@@ -3440,124 +4193,145 @@
       <w:r>
         <w:t xml:space="preserve"> möglich sein</w:t>
       </w:r>
-    </w:p>
-    <w:p>
-      <w:pPr>
-        <w:pStyle w:val="Listenabsatz"/>
+      <w:bookmarkEnd w:id="29"/>
+    </w:p>
+    <w:p>
+      <w:pPr>
+        <w:ind w:left="708"/>
+      </w:pPr>
+      <w:r>
+        <w:t>Seite muss nur im Behördennetz implementiert werden. Hierbei ist zu beachten, dass das Ticketsystem und das Lösen von Tickets in einem getrennten Bereich</w:t>
+      </w:r>
+      <w:r>
+        <w:t xml:space="preserve"> (z.B. backend)</w:t>
+      </w:r>
+      <w:r>
+        <w:t xml:space="preserve"> implementiert wird, auf welchen nur IT-Mitarbeiter Zugriff haben.</w:t>
+      </w:r>
+      <w:r>
+        <w:t xml:space="preserve"> Und das Formular in einem Bereich (z.B. frontend) auf den alle Mitarbeiter zugreifen können.</w:t>
+      </w:r>
+    </w:p>
+    <w:p>
+      <w:pPr>
+        <w:pStyle w:val="berschriftklein"/>
+      </w:pPr>
+      <w:bookmarkStart w:id="30" w:name="_Toc124847602"/>
+      <w:r>
+        <w:t xml:space="preserve">Änderbarkeit: </w:t>
+      </w:r>
+      <w:r>
+        <w:t>Quellcode soll ausführlich kommentiert sein, um nachträgliche Veränderungen vornehmen zu können</w:t>
+      </w:r>
+      <w:bookmarkEnd w:id="30"/>
+    </w:p>
+    <w:p>
+      <w:pPr>
+        <w:pStyle w:val="berschriftklein"/>
         <w:numPr>
           <w:ilvl w:val="0"/>
-          <w:numId w:val="1"/>
+          <w:numId w:val="0"/>
         </w:numPr>
-        <w:rPr>
-          <w:b/>
-          <w:bCs/>
-        </w:rPr>
-      </w:pPr>
-      <w:r>
-        <w:t xml:space="preserve">Änderbarkeit: </w:t>
-      </w:r>
-      <w:r>
-        <w:t>Quellcode soll ausführlich kommentiert sein, um nachträgliche Veränderungen vornehmen zu können</w:t>
-      </w:r>
-    </w:p>
-    <w:p>
-      <w:pPr>
-        <w:pStyle w:val="Listenabsatz"/>
+        <w:ind w:left="720"/>
+      </w:pPr>
+    </w:p>
+    <w:p>
+      <w:pPr>
+        <w:pStyle w:val="berschriftklein"/>
+      </w:pPr>
+      <w:bookmarkStart w:id="31" w:name="_Toc124847603"/>
+      <w:r>
+        <w:t>Zuverlässigkeit: Ticketsystem muss den Mitarbeitern zu jeder Uhrzeit</w:t>
+      </w:r>
+      <w:r>
+        <w:t xml:space="preserve"> (24x7)</w:t>
+      </w:r>
+      <w:r>
+        <w:t xml:space="preserve"> zur Verfügung stehen</w:t>
+      </w:r>
+      <w:bookmarkEnd w:id="31"/>
+    </w:p>
+    <w:p>
+      <w:pPr>
+        <w:pStyle w:val="berschriftklein"/>
         <w:numPr>
           <w:ilvl w:val="0"/>
-          <w:numId w:val="1"/>
+          <w:numId w:val="0"/>
         </w:numPr>
-        <w:rPr>
-          <w:b/>
-          <w:bCs/>
-        </w:rPr>
-      </w:pPr>
-      <w:r>
-        <w:t>Zuverlässigkeit: Ticketsystem muss den Mitarbeitern zu jeder Uhrzeit</w:t>
-      </w:r>
-      <w:r>
-        <w:t xml:space="preserve"> (24x7)</w:t>
-      </w:r>
-      <w:r>
-        <w:t xml:space="preserve"> zur Verfügung stehen</w:t>
-      </w:r>
+        <w:ind w:left="708"/>
+      </w:pPr>
+    </w:p>
+    <w:p>
+      <w:pPr>
+        <w:pStyle w:val="berschriftklein"/>
+      </w:pPr>
+      <w:bookmarkStart w:id="32" w:name="_Toc124847604"/>
+      <w:r>
+        <w:t>Benutzbarkeit: Orientierung bei Ticketeingabe an Kontaktformularen</w:t>
+      </w:r>
+      <w:bookmarkEnd w:id="32"/>
+    </w:p>
+    <w:p>
+      <w:pPr>
+        <w:ind w:left="708"/>
+      </w:pPr>
+      <w:r>
+        <w:t xml:space="preserve">Hierbei wurde sich an gängigen Kontakformularen von Anbietern wie z.B. EON, Otto, </w:t>
+      </w:r>
+      <w:r>
+        <w:t>Lichtblick</w:t>
+      </w:r>
+    </w:p>
+    <w:p>
+      <w:pPr>
+        <w:pStyle w:val="berschriftklein"/>
+      </w:pPr>
+      <w:bookmarkStart w:id="33" w:name="_Toc124847605"/>
+      <w:r>
+        <w:t xml:space="preserve">Sicherheit: Konformität </w:t>
+      </w:r>
+      <w:r>
+        <w:t xml:space="preserve">im Umgang mit personenbezogenen Daten nach Art. </w:t>
+      </w:r>
+      <w:r>
+        <w:t>5</w:t>
+      </w:r>
+      <w:r>
+        <w:t xml:space="preserve"> </w:t>
+      </w:r>
+      <w:r>
+        <w:t xml:space="preserve">Abs. 1 </w:t>
+      </w:r>
+      <w:r>
+        <w:t>DSGVO</w:t>
+      </w:r>
+      <w:bookmarkEnd w:id="33"/>
+    </w:p>
+    <w:p>
+      <w:pPr>
+        <w:ind w:left="708"/>
+      </w:pPr>
+      <w:r>
+        <w:lastRenderedPageBreak/>
+        <w:t>Mitarbeiter kann nur ein Ticket abschicken, wenn er zustimmt, dass seine Daten zur Kontaktaufnahme gespeichert werden dürfen.</w:t>
+      </w:r>
+    </w:p>
+    <w:p>
+      <w:pPr>
+        <w:pStyle w:val="berschriftgro"/>
+      </w:pPr>
+      <w:bookmarkStart w:id="34" w:name="_Toc124847606"/>
+      <w:r>
+        <w:t>Abgrenzung</w:t>
+      </w:r>
+      <w:r>
+        <w:t>, was das Ticketsystem nicht können muss</w:t>
+      </w:r>
+      <w:bookmarkEnd w:id="34"/>
     </w:p>
     <w:p>
       <w:pPr>
         <w:pStyle w:val="Listenabsatz"/>
-        <w:numPr>
-          <w:ilvl w:val="0"/>
-          <w:numId w:val="1"/>
-        </w:numPr>
-        <w:rPr>
-          <w:b/>
-          <w:bCs/>
-        </w:rPr>
-      </w:pPr>
-      <w:r>
-        <w:t>Benutzbarkeit: Orientierung bei Ticketeingabe an Kontaktformularen</w:t>
-      </w:r>
-    </w:p>
-    <w:p>
-      <w:pPr>
-        <w:pStyle w:val="Listenabsatz"/>
-        <w:numPr>
-          <w:ilvl w:val="0"/>
-          <w:numId w:val="1"/>
-        </w:numPr>
-        <w:rPr>
-          <w:b/>
-          <w:bCs/>
-        </w:rPr>
-      </w:pPr>
-      <w:r>
-        <w:t xml:space="preserve">Sicherheit: Konformität </w:t>
-      </w:r>
-      <w:r>
-        <w:t xml:space="preserve">im Umgang mit personenbezogenen Daten </w:t>
-      </w:r>
-    </w:p>
-    <w:p>
-      <w:pPr>
-        <w:pStyle w:val="Listenabsatz"/>
-        <w:ind w:left="1068"/>
-        <w:rPr>
-          <w:b/>
-          <w:bCs/>
-        </w:rPr>
-      </w:pPr>
-      <w:r>
-        <w:t xml:space="preserve">nach Art. </w:t>
-      </w:r>
-      <w:r>
-        <w:t>5</w:t>
-      </w:r>
-      <w:r>
-        <w:t xml:space="preserve"> </w:t>
-      </w:r>
-      <w:r>
-        <w:t xml:space="preserve">Abs. 1 </w:t>
-      </w:r>
-      <w:r>
-        <w:t>DSGVO</w:t>
-      </w:r>
-    </w:p>
-    <w:p>
-      <w:pPr>
-        <w:pStyle w:val="berschriftgro"/>
-      </w:pPr>
-      <w:bookmarkStart w:id="15" w:name="_Toc118905148"/>
-      <w:r>
-        <w:t>Abgrenzung</w:t>
-      </w:r>
-      <w:r>
-        <w:t>, was das Ticketsystem nicht können muss</w:t>
-      </w:r>
-      <w:bookmarkEnd w:id="15"/>
-    </w:p>
-    <w:p>
-      <w:pPr>
-        <w:pStyle w:val="Listenabsatz"/>
       </w:pPr>
       <w:r>
         <w:t xml:space="preserve">Dieses Ticket-System soll nur dabei helfen </w:t>
@@ -3581,21 +4355,9 @@
         <w:t xml:space="preserve"> z.B. Fuhrpark, Hausmeister, etc. gedacht.</w:t>
       </w:r>
     </w:p>
-    <w:p>
-      <w:pPr>
-        <w:pStyle w:val="Listenabsatz"/>
-        <w:rPr>
-          <w:b/>
-          <w:bCs/>
-          <w:sz w:val="26"/>
-          <w:szCs w:val="26"/>
-        </w:rPr>
-      </w:pPr>
-    </w:p>
-    <w:p/>
     <w:p/>
     <w:sectPr>
-      <w:footerReference w:type="default" r:id="rId16"/>
+      <w:footerReference w:type="default" r:id="rId17"/>
       <w:pgSz w:w="11906" w:h="16838"/>
       <w:pgMar w:top="1417" w:right="1417" w:bottom="1134" w:left="1417" w:header="708" w:footer="708" w:gutter="0"/>
       <w:cols w:space="708"/>
@@ -4071,7 +4833,7 @@
         <w:rFonts w:ascii="Symbol" w:hAnsi="Symbol" w:hint="default"/>
       </w:rPr>
     </w:lvl>
-    <w:lvl w:ilvl="1" w:tplc="04070003" w:tentative="1">
+    <w:lvl w:ilvl="1" w:tplc="04070003">
       <w:start w:val="1"/>
       <w:numFmt w:val="bullet"/>
       <w:lvlText w:val="o"/>
@@ -4083,7 +4845,7 @@
         <w:rFonts w:ascii="Courier New" w:hAnsi="Courier New" w:cs="Courier New" w:hint="default"/>
       </w:rPr>
     </w:lvl>
-    <w:lvl w:ilvl="2" w:tplc="04070005" w:tentative="1">
+    <w:lvl w:ilvl="2" w:tplc="04070005">
       <w:start w:val="1"/>
       <w:numFmt w:val="bullet"/>
       <w:lvlText w:val=""/>

</xml_diff>

<commit_message>
Readme eine bisschen angepasst, Pflichtenheft, Ausgabe beim Server
</commit_message>
<xml_diff>
--- a/Unterlagen/Pflichtenheft.docx
+++ b/Unterlagen/Pflichtenheft.docx
@@ -364,7 +364,7 @@
           <w:r>
             <w:fldChar w:fldCharType="separate"/>
           </w:r>
-          <w:hyperlink w:anchor="_Toc124847572" w:history="1">
+          <w:hyperlink w:anchor="_Toc125453723" w:history="1">
             <w:r>
               <w:rPr>
                 <w:rStyle w:val="Hyperlink"/>
@@ -391,7 +391,7 @@
                 <w:noProof/>
                 <w:webHidden/>
               </w:rPr>
-              <w:instrText xml:space="preserve"> PAGEREF _Toc124847572 \h </w:instrText>
+              <w:instrText xml:space="preserve"> PAGEREF _Toc125453723 \h </w:instrText>
             </w:r>
             <w:r>
               <w:rPr>
@@ -411,7 +411,7 @@
                 <w:noProof/>
                 <w:webHidden/>
               </w:rPr>
-              <w:t>3</w:t>
+              <w:t>4</w:t>
             </w:r>
             <w:r>
               <w:rPr>
@@ -433,7 +433,7 @@
               <w:noProof/>
             </w:rPr>
           </w:pPr>
-          <w:hyperlink w:anchor="_Toc124847573" w:history="1">
+          <w:hyperlink w:anchor="_Toc125453724" w:history="1">
             <w:r>
               <w:rPr>
                 <w:rStyle w:val="Hyperlink"/>
@@ -460,7 +460,7 @@
                 <w:noProof/>
                 <w:webHidden/>
               </w:rPr>
-              <w:instrText xml:space="preserve"> PAGEREF _Toc124847573 \h </w:instrText>
+              <w:instrText xml:space="preserve"> PAGEREF _Toc125453724 \h </w:instrText>
             </w:r>
             <w:r>
               <w:rPr>
@@ -480,7 +480,7 @@
                 <w:noProof/>
                 <w:webHidden/>
               </w:rPr>
-              <w:t>3</w:t>
+              <w:t>5</w:t>
             </w:r>
             <w:r>
               <w:rPr>
@@ -502,7 +502,7 @@
               <w:noProof/>
             </w:rPr>
           </w:pPr>
-          <w:hyperlink w:anchor="_Toc124847574" w:history="1">
+          <w:hyperlink w:anchor="_Toc125453725" w:history="1">
             <w:r>
               <w:rPr>
                 <w:rStyle w:val="Hyperlink"/>
@@ -529,7 +529,7 @@
                 <w:noProof/>
                 <w:webHidden/>
               </w:rPr>
-              <w:instrText xml:space="preserve"> PAGEREF _Toc124847574 \h </w:instrText>
+              <w:instrText xml:space="preserve"> PAGEREF _Toc125453725 \h </w:instrText>
             </w:r>
             <w:r>
               <w:rPr>
@@ -549,7 +549,7 @@
                 <w:noProof/>
                 <w:webHidden/>
               </w:rPr>
-              <w:t>4</w:t>
+              <w:t>6</w:t>
             </w:r>
             <w:r>
               <w:rPr>
@@ -571,7 +571,7 @@
               <w:noProof/>
             </w:rPr>
           </w:pPr>
-          <w:hyperlink w:anchor="_Toc124847575" w:history="1">
+          <w:hyperlink w:anchor="_Toc125453726" w:history="1">
             <w:r>
               <w:rPr>
                 <w:rStyle w:val="Hyperlink"/>
@@ -598,7 +598,7 @@
                 <w:noProof/>
                 <w:webHidden/>
               </w:rPr>
-              <w:instrText xml:space="preserve"> PAGEREF _Toc124847575 \h </w:instrText>
+              <w:instrText xml:space="preserve"> PAGEREF _Toc125453726 \h </w:instrText>
             </w:r>
             <w:r>
               <w:rPr>
@@ -618,7 +618,7 @@
                 <w:noProof/>
                 <w:webHidden/>
               </w:rPr>
-              <w:t>5</w:t>
+              <w:t>7</w:t>
             </w:r>
             <w:r>
               <w:rPr>
@@ -640,7 +640,7 @@
               <w:noProof/>
             </w:rPr>
           </w:pPr>
-          <w:hyperlink w:anchor="_Toc124847576" w:history="1">
+          <w:hyperlink w:anchor="_Toc125453727" w:history="1">
             <w:r>
               <w:rPr>
                 <w:rStyle w:val="Hyperlink"/>
@@ -667,7 +667,7 @@
                 <w:noProof/>
                 <w:webHidden/>
               </w:rPr>
-              <w:instrText xml:space="preserve"> PAGEREF _Toc124847576 \h </w:instrText>
+              <w:instrText xml:space="preserve"> PAGEREF _Toc125453727 \h </w:instrText>
             </w:r>
             <w:r>
               <w:rPr>
@@ -687,7 +687,7 @@
                 <w:noProof/>
                 <w:webHidden/>
               </w:rPr>
-              <w:t>5</w:t>
+              <w:t>7</w:t>
             </w:r>
             <w:r>
               <w:rPr>
@@ -709,7 +709,7 @@
               <w:noProof/>
             </w:rPr>
           </w:pPr>
-          <w:hyperlink w:anchor="_Toc124847577" w:history="1">
+          <w:hyperlink w:anchor="_Toc125453728" w:history="1">
             <w:r>
               <w:rPr>
                 <w:rStyle w:val="Hyperlink"/>
@@ -736,7 +736,7 @@
                 <w:noProof/>
                 <w:webHidden/>
               </w:rPr>
-              <w:instrText xml:space="preserve"> PAGEREF _Toc124847577 \h </w:instrText>
+              <w:instrText xml:space="preserve"> PAGEREF _Toc125453728 \h </w:instrText>
             </w:r>
             <w:r>
               <w:rPr>
@@ -756,7 +756,7 @@
                 <w:noProof/>
                 <w:webHidden/>
               </w:rPr>
-              <w:t>6</w:t>
+              <w:t>8</w:t>
             </w:r>
             <w:r>
               <w:rPr>
@@ -778,7 +778,7 @@
               <w:noProof/>
             </w:rPr>
           </w:pPr>
-          <w:hyperlink w:anchor="_Toc124847578" w:history="1">
+          <w:hyperlink w:anchor="_Toc125453729" w:history="1">
             <w:r>
               <w:rPr>
                 <w:rStyle w:val="Hyperlink"/>
@@ -805,7 +805,7 @@
                 <w:noProof/>
                 <w:webHidden/>
               </w:rPr>
-              <w:instrText xml:space="preserve"> PAGEREF _Toc124847578 \h </w:instrText>
+              <w:instrText xml:space="preserve"> PAGEREF _Toc125453729 \h </w:instrText>
             </w:r>
             <w:r>
               <w:rPr>
@@ -825,7 +825,7 @@
                 <w:noProof/>
                 <w:webHidden/>
               </w:rPr>
-              <w:t>6</w:t>
+              <w:t>8</w:t>
             </w:r>
             <w:r>
               <w:rPr>
@@ -847,7 +847,7 @@
               <w:noProof/>
             </w:rPr>
           </w:pPr>
-          <w:hyperlink w:anchor="_Toc124847579" w:history="1">
+          <w:hyperlink w:anchor="_Toc125453730" w:history="1">
             <w:r>
               <w:rPr>
                 <w:rStyle w:val="Hyperlink"/>
@@ -874,7 +874,7 @@
                 <w:noProof/>
                 <w:webHidden/>
               </w:rPr>
-              <w:instrText xml:space="preserve"> PAGEREF _Toc124847579 \h </w:instrText>
+              <w:instrText xml:space="preserve"> PAGEREF _Toc125453730 \h </w:instrText>
             </w:r>
             <w:r>
               <w:rPr>
@@ -894,7 +894,7 @@
                 <w:noProof/>
                 <w:webHidden/>
               </w:rPr>
-              <w:t>7</w:t>
+              <w:t>9</w:t>
             </w:r>
             <w:r>
               <w:rPr>
@@ -916,7 +916,7 @@
               <w:noProof/>
             </w:rPr>
           </w:pPr>
-          <w:hyperlink w:anchor="_Toc124847580" w:history="1">
+          <w:hyperlink w:anchor="_Toc125453731" w:history="1">
             <w:r>
               <w:rPr>
                 <w:rStyle w:val="Hyperlink"/>
@@ -943,7 +943,7 @@
                 <w:noProof/>
                 <w:webHidden/>
               </w:rPr>
-              <w:instrText xml:space="preserve"> PAGEREF _Toc124847580 \h </w:instrText>
+              <w:instrText xml:space="preserve"> PAGEREF _Toc125453731 \h </w:instrText>
             </w:r>
             <w:r>
               <w:rPr>
@@ -963,7 +963,7 @@
                 <w:noProof/>
                 <w:webHidden/>
               </w:rPr>
-              <w:t>7</w:t>
+              <w:t>9</w:t>
             </w:r>
             <w:r>
               <w:rPr>
@@ -985,7 +985,7 @@
               <w:noProof/>
             </w:rPr>
           </w:pPr>
-          <w:hyperlink w:anchor="_Toc124847581" w:history="1">
+          <w:hyperlink w:anchor="_Toc125453732" w:history="1">
             <w:r>
               <w:rPr>
                 <w:rStyle w:val="Hyperlink"/>
@@ -1012,7 +1012,7 @@
                 <w:noProof/>
                 <w:webHidden/>
               </w:rPr>
-              <w:instrText xml:space="preserve"> PAGEREF _Toc124847581 \h </w:instrText>
+              <w:instrText xml:space="preserve"> PAGEREF _Toc125453732 \h </w:instrText>
             </w:r>
             <w:r>
               <w:rPr>
@@ -1032,7 +1032,7 @@
                 <w:noProof/>
                 <w:webHidden/>
               </w:rPr>
-              <w:t>7</w:t>
+              <w:t>9</w:t>
             </w:r>
             <w:r>
               <w:rPr>
@@ -1054,7 +1054,7 @@
               <w:noProof/>
             </w:rPr>
           </w:pPr>
-          <w:hyperlink w:anchor="_Toc124847582" w:history="1">
+          <w:hyperlink w:anchor="_Toc125453733" w:history="1">
             <w:r>
               <w:rPr>
                 <w:rStyle w:val="Hyperlink"/>
@@ -1081,7 +1081,7 @@
                 <w:noProof/>
                 <w:webHidden/>
               </w:rPr>
-              <w:instrText xml:space="preserve"> PAGEREF _Toc124847582 \h </w:instrText>
+              <w:instrText xml:space="preserve"> PAGEREF _Toc125453733 \h </w:instrText>
             </w:r>
             <w:r>
               <w:rPr>
@@ -1101,7 +1101,7 @@
                 <w:noProof/>
                 <w:webHidden/>
               </w:rPr>
-              <w:t>7</w:t>
+              <w:t>9</w:t>
             </w:r>
             <w:r>
               <w:rPr>
@@ -1123,7 +1123,7 @@
               <w:noProof/>
             </w:rPr>
           </w:pPr>
-          <w:hyperlink w:anchor="_Toc124847583" w:history="1">
+          <w:hyperlink w:anchor="_Toc125453734" w:history="1">
             <w:r>
               <w:rPr>
                 <w:rStyle w:val="Hyperlink"/>
@@ -1150,7 +1150,7 @@
                 <w:noProof/>
                 <w:webHidden/>
               </w:rPr>
-              <w:instrText xml:space="preserve"> PAGEREF _Toc124847583 \h </w:instrText>
+              <w:instrText xml:space="preserve"> PAGEREF _Toc125453734 \h </w:instrText>
             </w:r>
             <w:r>
               <w:rPr>
@@ -1170,7 +1170,7 @@
                 <w:noProof/>
                 <w:webHidden/>
               </w:rPr>
-              <w:t>7</w:t>
+              <w:t>9</w:t>
             </w:r>
             <w:r>
               <w:rPr>
@@ -1192,7 +1192,7 @@
               <w:noProof/>
             </w:rPr>
           </w:pPr>
-          <w:hyperlink w:anchor="_Toc124847584" w:history="1">
+          <w:hyperlink w:anchor="_Toc125453735" w:history="1">
             <w:r>
               <w:rPr>
                 <w:rStyle w:val="Hyperlink"/>
@@ -1219,7 +1219,7 @@
                 <w:noProof/>
                 <w:webHidden/>
               </w:rPr>
-              <w:instrText xml:space="preserve"> PAGEREF _Toc124847584 \h </w:instrText>
+              <w:instrText xml:space="preserve"> PAGEREF _Toc125453735 \h </w:instrText>
             </w:r>
             <w:r>
               <w:rPr>
@@ -1239,7 +1239,7 @@
                 <w:noProof/>
                 <w:webHidden/>
               </w:rPr>
-              <w:t>7</w:t>
+              <w:t>9</w:t>
             </w:r>
             <w:r>
               <w:rPr>
@@ -1261,7 +1261,7 @@
               <w:noProof/>
             </w:rPr>
           </w:pPr>
-          <w:hyperlink w:anchor="_Toc124847585" w:history="1">
+          <w:hyperlink w:anchor="_Toc125453736" w:history="1">
             <w:r>
               <w:rPr>
                 <w:rStyle w:val="Hyperlink"/>
@@ -1288,7 +1288,7 @@
                 <w:noProof/>
                 <w:webHidden/>
               </w:rPr>
-              <w:instrText xml:space="preserve"> PAGEREF _Toc124847585 \h </w:instrText>
+              <w:instrText xml:space="preserve"> PAGEREF _Toc125453736 \h </w:instrText>
             </w:r>
             <w:r>
               <w:rPr>
@@ -1308,7 +1308,7 @@
                 <w:noProof/>
                 <w:webHidden/>
               </w:rPr>
-              <w:t>7</w:t>
+              <w:t>9</w:t>
             </w:r>
             <w:r>
               <w:rPr>
@@ -1330,7 +1330,7 @@
               <w:noProof/>
             </w:rPr>
           </w:pPr>
-          <w:hyperlink w:anchor="_Toc124847586" w:history="1">
+          <w:hyperlink w:anchor="_Toc125453737" w:history="1">
             <w:r>
               <w:rPr>
                 <w:rStyle w:val="Hyperlink"/>
@@ -1357,7 +1357,7 @@
                 <w:noProof/>
                 <w:webHidden/>
               </w:rPr>
-              <w:instrText xml:space="preserve"> PAGEREF _Toc124847586 \h </w:instrText>
+              <w:instrText xml:space="preserve"> PAGEREF _Toc125453737 \h </w:instrText>
             </w:r>
             <w:r>
               <w:rPr>
@@ -1377,7 +1377,7 @@
                 <w:noProof/>
                 <w:webHidden/>
               </w:rPr>
-              <w:t>7</w:t>
+              <w:t>9</w:t>
             </w:r>
             <w:r>
               <w:rPr>
@@ -1399,7 +1399,7 @@
               <w:noProof/>
             </w:rPr>
           </w:pPr>
-          <w:hyperlink w:anchor="_Toc124847587" w:history="1">
+          <w:hyperlink w:anchor="_Toc125453738" w:history="1">
             <w:r>
               <w:rPr>
                 <w:rStyle w:val="Hyperlink"/>
@@ -1426,7 +1426,7 @@
                 <w:noProof/>
                 <w:webHidden/>
               </w:rPr>
-              <w:instrText xml:space="preserve"> PAGEREF _Toc124847587 \h </w:instrText>
+              <w:instrText xml:space="preserve"> PAGEREF _Toc125453738 \h </w:instrText>
             </w:r>
             <w:r>
               <w:rPr>
@@ -1446,7 +1446,76 @@
                 <w:noProof/>
                 <w:webHidden/>
               </w:rPr>
-              <w:t>7</w:t>
+              <w:t>9</w:t>
+            </w:r>
+            <w:r>
+              <w:rPr>
+                <w:noProof/>
+                <w:webHidden/>
+              </w:rPr>
+              <w:fldChar w:fldCharType="end"/>
+            </w:r>
+          </w:hyperlink>
+        </w:p>
+        <w:p>
+          <w:pPr>
+            <w:pStyle w:val="Verzeichnis3"/>
+            <w:tabs>
+              <w:tab w:val="right" w:leader="dot" w:pos="9062"/>
+            </w:tabs>
+            <w:rPr>
+              <w:rFonts w:cstheme="minorBidi"/>
+              <w:noProof/>
+            </w:rPr>
+          </w:pPr>
+          <w:hyperlink w:anchor="_Toc125453739" w:history="1">
+            <w:r>
+              <w:rPr>
+                <w:rStyle w:val="Hyperlink"/>
+                <w:noProof/>
+              </w:rPr>
+              <w:t>5.1.8 Schrittweiser Aufbau des Formulars</w:t>
+            </w:r>
+            <w:r>
+              <w:rPr>
+                <w:noProof/>
+                <w:webHidden/>
+              </w:rPr>
+              <w:tab/>
+            </w:r>
+            <w:r>
+              <w:rPr>
+                <w:noProof/>
+                <w:webHidden/>
+              </w:rPr>
+              <w:fldChar w:fldCharType="begin"/>
+            </w:r>
+            <w:r>
+              <w:rPr>
+                <w:noProof/>
+                <w:webHidden/>
+              </w:rPr>
+              <w:instrText xml:space="preserve"> PAGEREF _Toc125453739 \h </w:instrText>
+            </w:r>
+            <w:r>
+              <w:rPr>
+                <w:noProof/>
+                <w:webHidden/>
+              </w:rPr>
+            </w:r>
+            <w:r>
+              <w:rPr>
+                <w:noProof/>
+                <w:webHidden/>
+              </w:rPr>
+              <w:fldChar w:fldCharType="separate"/>
+            </w:r>
+            <w:r>
+              <w:rPr>
+                <w:noProof/>
+                <w:webHidden/>
+              </w:rPr>
+              <w:t>9</w:t>
             </w:r>
             <w:r>
               <w:rPr>
@@ -1468,7 +1537,7 @@
               <w:noProof/>
             </w:rPr>
           </w:pPr>
-          <w:hyperlink w:anchor="_Toc124847588" w:history="1">
+          <w:hyperlink w:anchor="_Toc125453740" w:history="1">
             <w:r>
               <w:rPr>
                 <w:rStyle w:val="Hyperlink"/>
@@ -1495,7 +1564,7 @@
                 <w:noProof/>
                 <w:webHidden/>
               </w:rPr>
-              <w:instrText xml:space="preserve"> PAGEREF _Toc124847588 \h </w:instrText>
+              <w:instrText xml:space="preserve"> PAGEREF _Toc125453740 \h </w:instrText>
             </w:r>
             <w:r>
               <w:rPr>
@@ -1515,7 +1584,7 @@
                 <w:noProof/>
                 <w:webHidden/>
               </w:rPr>
-              <w:t>7</w:t>
+              <w:t>9</w:t>
             </w:r>
             <w:r>
               <w:rPr>
@@ -1537,7 +1606,7 @@
               <w:noProof/>
             </w:rPr>
           </w:pPr>
-          <w:hyperlink w:anchor="_Toc124847589" w:history="1">
+          <w:hyperlink w:anchor="_Toc125453741" w:history="1">
             <w:r>
               <w:rPr>
                 <w:rStyle w:val="Hyperlink"/>
@@ -1564,7 +1633,7 @@
                 <w:noProof/>
                 <w:webHidden/>
               </w:rPr>
-              <w:instrText xml:space="preserve"> PAGEREF _Toc124847589 \h </w:instrText>
+              <w:instrText xml:space="preserve"> PAGEREF _Toc125453741 \h </w:instrText>
             </w:r>
             <w:r>
               <w:rPr>
@@ -1584,7 +1653,7 @@
                 <w:noProof/>
                 <w:webHidden/>
               </w:rPr>
-              <w:t>7</w:t>
+              <w:t>9</w:t>
             </w:r>
             <w:r>
               <w:rPr>
@@ -1606,7 +1675,7 @@
               <w:noProof/>
             </w:rPr>
           </w:pPr>
-          <w:hyperlink w:anchor="_Toc124847590" w:history="1">
+          <w:hyperlink w:anchor="_Toc125453742" w:history="1">
             <w:r>
               <w:rPr>
                 <w:rStyle w:val="Hyperlink"/>
@@ -1633,7 +1702,7 @@
                 <w:noProof/>
                 <w:webHidden/>
               </w:rPr>
-              <w:instrText xml:space="preserve"> PAGEREF _Toc124847590 \h </w:instrText>
+              <w:instrText xml:space="preserve"> PAGEREF _Toc125453742 \h </w:instrText>
             </w:r>
             <w:r>
               <w:rPr>
@@ -1653,7 +1722,7 @@
                 <w:noProof/>
                 <w:webHidden/>
               </w:rPr>
-              <w:t>7</w:t>
+              <w:t>9</w:t>
             </w:r>
             <w:r>
               <w:rPr>
@@ -1675,7 +1744,7 @@
               <w:noProof/>
             </w:rPr>
           </w:pPr>
-          <w:hyperlink w:anchor="_Toc124847591" w:history="1">
+          <w:hyperlink w:anchor="_Toc125453743" w:history="1">
             <w:r>
               <w:rPr>
                 <w:rStyle w:val="Hyperlink"/>
@@ -1702,7 +1771,7 @@
                 <w:noProof/>
                 <w:webHidden/>
               </w:rPr>
-              <w:instrText xml:space="preserve"> PAGEREF _Toc124847591 \h </w:instrText>
+              <w:instrText xml:space="preserve"> PAGEREF _Toc125453743 \h </w:instrText>
             </w:r>
             <w:r>
               <w:rPr>
@@ -1722,7 +1791,7 @@
                 <w:noProof/>
                 <w:webHidden/>
               </w:rPr>
-              <w:t>7</w:t>
+              <w:t>10</w:t>
             </w:r>
             <w:r>
               <w:rPr>
@@ -1744,7 +1813,7 @@
               <w:noProof/>
             </w:rPr>
           </w:pPr>
-          <w:hyperlink w:anchor="_Toc124847592" w:history="1">
+          <w:hyperlink w:anchor="_Toc125453744" w:history="1">
             <w:r>
               <w:rPr>
                 <w:rStyle w:val="Hyperlink"/>
@@ -1771,7 +1840,7 @@
                 <w:noProof/>
                 <w:webHidden/>
               </w:rPr>
-              <w:instrText xml:space="preserve"> PAGEREF _Toc124847592 \h </w:instrText>
+              <w:instrText xml:space="preserve"> PAGEREF _Toc125453744 \h </w:instrText>
             </w:r>
             <w:r>
               <w:rPr>
@@ -1791,7 +1860,7 @@
                 <w:noProof/>
                 <w:webHidden/>
               </w:rPr>
-              <w:t>8</w:t>
+              <w:t>10</w:t>
             </w:r>
             <w:r>
               <w:rPr>
@@ -1813,7 +1882,7 @@
               <w:noProof/>
             </w:rPr>
           </w:pPr>
-          <w:hyperlink w:anchor="_Toc124847593" w:history="1">
+          <w:hyperlink w:anchor="_Toc125453745" w:history="1">
             <w:r>
               <w:rPr>
                 <w:rStyle w:val="Hyperlink"/>
@@ -1840,7 +1909,7 @@
                 <w:noProof/>
                 <w:webHidden/>
               </w:rPr>
-              <w:instrText xml:space="preserve"> PAGEREF _Toc124847593 \h </w:instrText>
+              <w:instrText xml:space="preserve"> PAGEREF _Toc125453745 \h </w:instrText>
             </w:r>
             <w:r>
               <w:rPr>
@@ -1860,7 +1929,145 @@
                 <w:noProof/>
                 <w:webHidden/>
               </w:rPr>
-              <w:t>8</w:t>
+              <w:t>10</w:t>
+            </w:r>
+            <w:r>
+              <w:rPr>
+                <w:noProof/>
+                <w:webHidden/>
+              </w:rPr>
+              <w:fldChar w:fldCharType="end"/>
+            </w:r>
+          </w:hyperlink>
+        </w:p>
+        <w:p>
+          <w:pPr>
+            <w:pStyle w:val="Verzeichnis3"/>
+            <w:tabs>
+              <w:tab w:val="right" w:leader="dot" w:pos="9062"/>
+            </w:tabs>
+            <w:rPr>
+              <w:rFonts w:cstheme="minorBidi"/>
+              <w:noProof/>
+            </w:rPr>
+          </w:pPr>
+          <w:hyperlink w:anchor="_Toc125453746" w:history="1">
+            <w:r>
+              <w:rPr>
+                <w:rStyle w:val="Hyperlink"/>
+                <w:noProof/>
+              </w:rPr>
+              <w:t>5.2.6 Ticketsystem Übersicht</w:t>
+            </w:r>
+            <w:r>
+              <w:rPr>
+                <w:noProof/>
+                <w:webHidden/>
+              </w:rPr>
+              <w:tab/>
+            </w:r>
+            <w:r>
+              <w:rPr>
+                <w:noProof/>
+                <w:webHidden/>
+              </w:rPr>
+              <w:fldChar w:fldCharType="begin"/>
+            </w:r>
+            <w:r>
+              <w:rPr>
+                <w:noProof/>
+                <w:webHidden/>
+              </w:rPr>
+              <w:instrText xml:space="preserve"> PAGEREF _Toc125453746 \h </w:instrText>
+            </w:r>
+            <w:r>
+              <w:rPr>
+                <w:noProof/>
+                <w:webHidden/>
+              </w:rPr>
+            </w:r>
+            <w:r>
+              <w:rPr>
+                <w:noProof/>
+                <w:webHidden/>
+              </w:rPr>
+              <w:fldChar w:fldCharType="separate"/>
+            </w:r>
+            <w:r>
+              <w:rPr>
+                <w:noProof/>
+                <w:webHidden/>
+              </w:rPr>
+              <w:t>10</w:t>
+            </w:r>
+            <w:r>
+              <w:rPr>
+                <w:noProof/>
+                <w:webHidden/>
+              </w:rPr>
+              <w:fldChar w:fldCharType="end"/>
+            </w:r>
+          </w:hyperlink>
+        </w:p>
+        <w:p>
+          <w:pPr>
+            <w:pStyle w:val="Verzeichnis3"/>
+            <w:tabs>
+              <w:tab w:val="right" w:leader="dot" w:pos="9062"/>
+            </w:tabs>
+            <w:rPr>
+              <w:rFonts w:cstheme="minorBidi"/>
+              <w:noProof/>
+            </w:rPr>
+          </w:pPr>
+          <w:hyperlink w:anchor="_Toc125453747" w:history="1">
+            <w:r>
+              <w:rPr>
+                <w:rStyle w:val="Hyperlink"/>
+                <w:noProof/>
+              </w:rPr>
+              <w:t>5.2.7 Ticketstatus auf gelöst setzen</w:t>
+            </w:r>
+            <w:r>
+              <w:rPr>
+                <w:noProof/>
+                <w:webHidden/>
+              </w:rPr>
+              <w:tab/>
+            </w:r>
+            <w:r>
+              <w:rPr>
+                <w:noProof/>
+                <w:webHidden/>
+              </w:rPr>
+              <w:fldChar w:fldCharType="begin"/>
+            </w:r>
+            <w:r>
+              <w:rPr>
+                <w:noProof/>
+                <w:webHidden/>
+              </w:rPr>
+              <w:instrText xml:space="preserve"> PAGEREF _Toc125453747 \h </w:instrText>
+            </w:r>
+            <w:r>
+              <w:rPr>
+                <w:noProof/>
+                <w:webHidden/>
+              </w:rPr>
+            </w:r>
+            <w:r>
+              <w:rPr>
+                <w:noProof/>
+                <w:webHidden/>
+              </w:rPr>
+              <w:fldChar w:fldCharType="separate"/>
+            </w:r>
+            <w:r>
+              <w:rPr>
+                <w:noProof/>
+                <w:webHidden/>
+              </w:rPr>
+              <w:t>10</w:t>
             </w:r>
             <w:r>
               <w:rPr>
@@ -1882,7 +2089,7 @@
               <w:noProof/>
             </w:rPr>
           </w:pPr>
-          <w:hyperlink w:anchor="_Toc124847594" w:history="1">
+          <w:hyperlink w:anchor="_Toc125453748" w:history="1">
             <w:r>
               <w:rPr>
                 <w:rStyle w:val="Hyperlink"/>
@@ -1909,7 +2116,7 @@
                 <w:noProof/>
                 <w:webHidden/>
               </w:rPr>
-              <w:instrText xml:space="preserve"> PAGEREF _Toc124847594 \h </w:instrText>
+              <w:instrText xml:space="preserve"> PAGEREF _Toc125453748 \h </w:instrText>
             </w:r>
             <w:r>
               <w:rPr>
@@ -1929,7 +2136,7 @@
                 <w:noProof/>
                 <w:webHidden/>
               </w:rPr>
-              <w:t>8</w:t>
+              <w:t>11</w:t>
             </w:r>
             <w:r>
               <w:rPr>
@@ -1951,7 +2158,7 @@
               <w:noProof/>
             </w:rPr>
           </w:pPr>
-          <w:hyperlink w:anchor="_Toc124847595" w:history="1">
+          <w:hyperlink w:anchor="_Toc125453749" w:history="1">
             <w:r>
               <w:rPr>
                 <w:rStyle w:val="Hyperlink"/>
@@ -1978,7 +2185,7 @@
                 <w:noProof/>
                 <w:webHidden/>
               </w:rPr>
-              <w:instrText xml:space="preserve"> PAGEREF _Toc124847595 \h </w:instrText>
+              <w:instrText xml:space="preserve"> PAGEREF _Toc125453749 \h </w:instrText>
             </w:r>
             <w:r>
               <w:rPr>
@@ -1998,7 +2205,7 @@
                 <w:noProof/>
                 <w:webHidden/>
               </w:rPr>
-              <w:t>8</w:t>
+              <w:t>11</w:t>
             </w:r>
             <w:r>
               <w:rPr>
@@ -2020,7 +2227,7 @@
               <w:noProof/>
             </w:rPr>
           </w:pPr>
-          <w:hyperlink w:anchor="_Toc124847596" w:history="1">
+          <w:hyperlink w:anchor="_Toc125453750" w:history="1">
             <w:r>
               <w:rPr>
                 <w:rStyle w:val="Hyperlink"/>
@@ -2047,7 +2254,7 @@
                 <w:noProof/>
                 <w:webHidden/>
               </w:rPr>
-              <w:instrText xml:space="preserve"> PAGEREF _Toc124847596 \h </w:instrText>
+              <w:instrText xml:space="preserve"> PAGEREF _Toc125453750 \h </w:instrText>
             </w:r>
             <w:r>
               <w:rPr>
@@ -2067,7 +2274,7 @@
                 <w:noProof/>
                 <w:webHidden/>
               </w:rPr>
-              <w:t>8</w:t>
+              <w:t>11</w:t>
             </w:r>
             <w:r>
               <w:rPr>
@@ -2089,7 +2296,7 @@
               <w:noProof/>
             </w:rPr>
           </w:pPr>
-          <w:hyperlink w:anchor="_Toc124847597" w:history="1">
+          <w:hyperlink w:anchor="_Toc125453751" w:history="1">
             <w:r>
               <w:rPr>
                 <w:rStyle w:val="Hyperlink"/>
@@ -2116,7 +2323,7 @@
                 <w:noProof/>
                 <w:webHidden/>
               </w:rPr>
-              <w:instrText xml:space="preserve"> PAGEREF _Toc124847597 \h </w:instrText>
+              <w:instrText xml:space="preserve"> PAGEREF _Toc125453751 \h </w:instrText>
             </w:r>
             <w:r>
               <w:rPr>
@@ -2136,7 +2343,7 @@
                 <w:noProof/>
                 <w:webHidden/>
               </w:rPr>
-              <w:t>8</w:t>
+              <w:t>11</w:t>
             </w:r>
             <w:r>
               <w:rPr>
@@ -2158,7 +2365,7 @@
               <w:noProof/>
             </w:rPr>
           </w:pPr>
-          <w:hyperlink w:anchor="_Toc124847598" w:history="1">
+          <w:hyperlink w:anchor="_Toc125453752" w:history="1">
             <w:r>
               <w:rPr>
                 <w:rStyle w:val="Hyperlink"/>
@@ -2185,7 +2392,7 @@
                 <w:noProof/>
                 <w:webHidden/>
               </w:rPr>
-              <w:instrText xml:space="preserve"> PAGEREF _Toc124847598 \h </w:instrText>
+              <w:instrText xml:space="preserve"> PAGEREF _Toc125453752 \h </w:instrText>
             </w:r>
             <w:r>
               <w:rPr>
@@ -2205,7 +2412,7 @@
                 <w:noProof/>
                 <w:webHidden/>
               </w:rPr>
-              <w:t>8</w:t>
+              <w:t>11</w:t>
             </w:r>
             <w:r>
               <w:rPr>
@@ -2227,7 +2434,7 @@
               <w:noProof/>
             </w:rPr>
           </w:pPr>
-          <w:hyperlink w:anchor="_Toc124847599" w:history="1">
+          <w:hyperlink w:anchor="_Toc125453753" w:history="1">
             <w:r>
               <w:rPr>
                 <w:rStyle w:val="Hyperlink"/>
@@ -2254,7 +2461,7 @@
                 <w:noProof/>
                 <w:webHidden/>
               </w:rPr>
-              <w:instrText xml:space="preserve"> PAGEREF _Toc124847599 \h </w:instrText>
+              <w:instrText xml:space="preserve"> PAGEREF _Toc125453753 \h </w:instrText>
             </w:r>
             <w:r>
               <w:rPr>
@@ -2274,7 +2481,7 @@
                 <w:noProof/>
                 <w:webHidden/>
               </w:rPr>
-              <w:t>8</w:t>
+              <w:t>12</w:t>
             </w:r>
             <w:r>
               <w:rPr>
@@ -2296,7 +2503,7 @@
               <w:noProof/>
             </w:rPr>
           </w:pPr>
-          <w:hyperlink w:anchor="_Toc124847600" w:history="1">
+          <w:hyperlink w:anchor="_Toc125453754" w:history="1">
             <w:r>
               <w:rPr>
                 <w:rStyle w:val="Hyperlink"/>
@@ -2323,7 +2530,7 @@
                 <w:noProof/>
                 <w:webHidden/>
               </w:rPr>
-              <w:instrText xml:space="preserve"> PAGEREF _Toc124847600 \h </w:instrText>
+              <w:instrText xml:space="preserve"> PAGEREF _Toc125453754 \h </w:instrText>
             </w:r>
             <w:r>
               <w:rPr>
@@ -2343,7 +2550,7 @@
                 <w:noProof/>
                 <w:webHidden/>
               </w:rPr>
-              <w:t>8</w:t>
+              <w:t>12</w:t>
             </w:r>
             <w:r>
               <w:rPr>
@@ -2365,7 +2572,7 @@
               <w:noProof/>
             </w:rPr>
           </w:pPr>
-          <w:hyperlink w:anchor="_Toc124847601" w:history="1">
+          <w:hyperlink w:anchor="_Toc125453755" w:history="1">
             <w:r>
               <w:rPr>
                 <w:rStyle w:val="Hyperlink"/>
@@ -2392,7 +2599,7 @@
                 <w:noProof/>
                 <w:webHidden/>
               </w:rPr>
-              <w:instrText xml:space="preserve"> PAGEREF _Toc124847601 \h </w:instrText>
+              <w:instrText xml:space="preserve"> PAGEREF _Toc125453755 \h </w:instrText>
             </w:r>
             <w:r>
               <w:rPr>
@@ -2412,7 +2619,7 @@
                 <w:noProof/>
                 <w:webHidden/>
               </w:rPr>
-              <w:t>8</w:t>
+              <w:t>12</w:t>
             </w:r>
             <w:r>
               <w:rPr>
@@ -2434,7 +2641,7 @@
               <w:noProof/>
             </w:rPr>
           </w:pPr>
-          <w:hyperlink w:anchor="_Toc124847602" w:history="1">
+          <w:hyperlink w:anchor="_Toc125453756" w:history="1">
             <w:r>
               <w:rPr>
                 <w:rStyle w:val="Hyperlink"/>
@@ -2461,7 +2668,7 @@
                 <w:noProof/>
                 <w:webHidden/>
               </w:rPr>
-              <w:instrText xml:space="preserve"> PAGEREF _Toc124847602 \h </w:instrText>
+              <w:instrText xml:space="preserve"> PAGEREF _Toc125453756 \h </w:instrText>
             </w:r>
             <w:r>
               <w:rPr>
@@ -2481,7 +2688,7 @@
                 <w:noProof/>
                 <w:webHidden/>
               </w:rPr>
-              <w:t>8</w:t>
+              <w:t>12</w:t>
             </w:r>
             <w:r>
               <w:rPr>
@@ -2503,7 +2710,7 @@
               <w:noProof/>
             </w:rPr>
           </w:pPr>
-          <w:hyperlink w:anchor="_Toc124847603" w:history="1">
+          <w:hyperlink w:anchor="_Toc125453757" w:history="1">
             <w:r>
               <w:rPr>
                 <w:rStyle w:val="Hyperlink"/>
@@ -2530,7 +2737,7 @@
                 <w:noProof/>
                 <w:webHidden/>
               </w:rPr>
-              <w:instrText xml:space="preserve"> PAGEREF _Toc124847603 \h </w:instrText>
+              <w:instrText xml:space="preserve"> PAGEREF _Toc125453757 \h </w:instrText>
             </w:r>
             <w:r>
               <w:rPr>
@@ -2550,7 +2757,7 @@
                 <w:noProof/>
                 <w:webHidden/>
               </w:rPr>
-              <w:t>8</w:t>
+              <w:t>12</w:t>
             </w:r>
             <w:r>
               <w:rPr>
@@ -2572,7 +2779,7 @@
               <w:noProof/>
             </w:rPr>
           </w:pPr>
-          <w:hyperlink w:anchor="_Toc124847604" w:history="1">
+          <w:hyperlink w:anchor="_Toc125453758" w:history="1">
             <w:r>
               <w:rPr>
                 <w:rStyle w:val="Hyperlink"/>
@@ -2599,7 +2806,7 @@
                 <w:noProof/>
                 <w:webHidden/>
               </w:rPr>
-              <w:instrText xml:space="preserve"> PAGEREF _Toc124847604 \h </w:instrText>
+              <w:instrText xml:space="preserve"> PAGEREF _Toc125453758 \h </w:instrText>
             </w:r>
             <w:r>
               <w:rPr>
@@ -2619,7 +2826,7 @@
                 <w:noProof/>
                 <w:webHidden/>
               </w:rPr>
-              <w:t>8</w:t>
+              <w:t>12</w:t>
             </w:r>
             <w:r>
               <w:rPr>
@@ -2641,7 +2848,7 @@
               <w:noProof/>
             </w:rPr>
           </w:pPr>
-          <w:hyperlink w:anchor="_Toc124847605" w:history="1">
+          <w:hyperlink w:anchor="_Toc125453759" w:history="1">
             <w:r>
               <w:rPr>
                 <w:rStyle w:val="Hyperlink"/>
@@ -2668,7 +2875,7 @@
                 <w:noProof/>
                 <w:webHidden/>
               </w:rPr>
-              <w:instrText xml:space="preserve"> PAGEREF _Toc124847605 \h </w:instrText>
+              <w:instrText xml:space="preserve"> PAGEREF _Toc125453759 \h </w:instrText>
             </w:r>
             <w:r>
               <w:rPr>
@@ -2688,7 +2895,7 @@
                 <w:noProof/>
                 <w:webHidden/>
               </w:rPr>
-              <w:t>8</w:t>
+              <w:t>12</w:t>
             </w:r>
             <w:r>
               <w:rPr>
@@ -2710,7 +2917,7 @@
               <w:noProof/>
             </w:rPr>
           </w:pPr>
-          <w:hyperlink w:anchor="_Toc124847606" w:history="1">
+          <w:hyperlink w:anchor="_Toc125453760" w:history="1">
             <w:r>
               <w:rPr>
                 <w:rStyle w:val="Hyperlink"/>
@@ -2737,7 +2944,7 @@
                 <w:noProof/>
                 <w:webHidden/>
               </w:rPr>
-              <w:instrText xml:space="preserve"> PAGEREF _Toc124847606 \h </w:instrText>
+              <w:instrText xml:space="preserve"> PAGEREF _Toc125453760 \h </w:instrText>
             </w:r>
             <w:r>
               <w:rPr>
@@ -2757,7 +2964,7 @@
                 <w:noProof/>
                 <w:webHidden/>
               </w:rPr>
-              <w:t>9</w:t>
+              <w:t>13</w:t>
             </w:r>
             <w:r>
               <w:rPr>
@@ -2783,12 +2990,24 @@
           <w:numId w:val="0"/>
         </w:numPr>
       </w:pPr>
+      <w:r>
+        <w:br w:type="page"/>
+      </w:r>
     </w:p>
     <w:p>
       <w:pPr>
         <w:pStyle w:val="berschriftgro"/>
-      </w:pPr>
-      <w:bookmarkStart w:id="0" w:name="_Toc124847572"/>
+        <w:numPr>
+          <w:ilvl w:val="0"/>
+          <w:numId w:val="0"/>
+        </w:numPr>
+      </w:pPr>
+    </w:p>
+    <w:p>
+      <w:pPr>
+        <w:pStyle w:val="berschriftgro"/>
+      </w:pPr>
+      <w:bookmarkStart w:id="0" w:name="_Toc125453723"/>
       <w:r>
         <w:t>Ausgangssituation</w:t>
       </w:r>
@@ -2819,13 +3038,17 @@
       <w:r>
         <w:t>vermeidbar wären.</w:t>
       </w:r>
+      <w:r>
+        <w:br w:type="page"/>
+      </w:r>
     </w:p>
     <w:p>
       <w:pPr>
         <w:pStyle w:val="berschriftgro"/>
       </w:pPr>
-      <w:bookmarkStart w:id="1" w:name="_Toc124847573"/>
-      <w:r>
+      <w:bookmarkStart w:id="1" w:name="_Toc125453724"/>
+      <w:r>
+        <w:lastRenderedPageBreak/>
         <w:t>Software-Architektur</w:t>
       </w:r>
       <w:bookmarkEnd w:id="1"/>
@@ -3047,31 +3270,43 @@
         <w:t>erhalten,</w:t>
       </w:r>
       <w:r>
-        <w:t xml:space="preserve"> wird das Active</w:t>
+        <w:t xml:space="preserve"> </w:t>
+      </w:r>
+      <w:r>
+        <w:t>kann</w:t>
+      </w:r>
+      <w:r>
+        <w:t xml:space="preserve"> das</w:t>
+      </w:r>
+      <w:r>
+        <w:t xml:space="preserve"> Unternehmen ein</w:t>
+      </w:r>
+      <w:r>
+        <w:t xml:space="preserve"> Active</w:t>
       </w:r>
       <w:r>
         <w:t>-</w:t>
       </w:r>
       <w:r>
-        <w:t>Directory des Unternehmens eingebunden.</w:t>
+        <w:t xml:space="preserve">Directory </w:t>
+      </w:r>
+      <w:r>
+        <w:t>oder Datenbank</w:t>
+      </w:r>
+      <w:r>
+        <w:t xml:space="preserve"> ein</w:t>
+      </w:r>
+      <w:r>
+        <w:t>binden</w:t>
+      </w:r>
+      <w:r>
+        <w:t>.</w:t>
       </w:r>
       <w:r>
         <w:t xml:space="preserve"> Hier wird zu Testzwecken eine einfache Datenbank verwendet.</w:t>
       </w:r>
       <w:r>
-        <w:t xml:space="preserve"> Zudem wird ein </w:t>
-      </w:r>
-      <w:r>
-        <w:t>E-Mail-Client</w:t>
-      </w:r>
-      <w:r>
-        <w:t xml:space="preserve"> benötigt um die </w:t>
-      </w:r>
-      <w:r>
-        <w:t>E-Mail-Anfragen</w:t>
-      </w:r>
-      <w:r>
-        <w:t xml:space="preserve"> zu empfangen.</w:t>
+        <w:t xml:space="preserve"> </w:t>
       </w:r>
     </w:p>
     <w:p>
@@ -3083,7 +3318,15 @@
         </w:numPr>
       </w:pPr>
       <w:r>
-        <w:t>Der Benutzer verwendet eine Weboberfläche um seine Anfrage  zu stellen.</w:t>
+        <w:t xml:space="preserve">Der Benutzer verwendet eine </w:t>
+      </w:r>
+      <w:proofErr w:type="gramStart"/>
+      <w:r>
+        <w:t>Weboberfläche</w:t>
+      </w:r>
+      <w:proofErr w:type="gramEnd"/>
+      <w:r>
+        <w:t xml:space="preserve"> um seine Anfrage zu stellen.</w:t>
       </w:r>
     </w:p>
     <w:p>
@@ -3128,7 +3371,15 @@
         </w:numPr>
       </w:pPr>
       <w:r>
-        <w:t xml:space="preserve">Eine Protokollierung und Ausnahmebehandlung ist nicht vorgesehen, da sie zu </w:t>
+        <w:t xml:space="preserve">Eine Protokollierung und Ausnahmebehandlung </w:t>
+      </w:r>
+      <w:proofErr w:type="gramStart"/>
+      <w:r>
+        <w:t>ist</w:t>
+      </w:r>
+      <w:proofErr w:type="gramEnd"/>
+      <w:r>
+        <w:t xml:space="preserve"> nicht vorgesehen, da sie zu </w:t>
       </w:r>
       <w:r>
         <w:t>aufwendig</w:t>
@@ -3154,7 +3405,7 @@
         <w:pStyle w:val="berschriftgro"/>
         <w:pageBreakBefore/>
       </w:pPr>
-      <w:bookmarkStart w:id="2" w:name="_Toc124847574"/>
+      <w:bookmarkStart w:id="2" w:name="_Toc125453725"/>
       <w:r>
         <w:lastRenderedPageBreak/>
         <w:t>Use-Case-Diagramm</w:t>
@@ -3266,18 +3517,21 @@
           </wp:inline>
         </w:drawing>
       </w:r>
+      <w:r>
+        <w:br w:type="page"/>
+      </w:r>
     </w:p>
     <w:p>
       <w:pPr>
         <w:pStyle w:val="berschriftgro"/>
       </w:pPr>
-      <w:r>
-        <w:br w:type="page"/>
-      </w:r>
-      <w:bookmarkStart w:id="3" w:name="_Toc124847575"/>
+      <w:bookmarkStart w:id="3" w:name="_Toc125453726"/>
       <w:r>
         <w:lastRenderedPageBreak/>
-        <w:t>Wireframes</w:t>
+        <w:t>W</w:t>
+      </w:r>
+      <w:r>
+        <w:t>ireframes</w:t>
       </w:r>
       <w:bookmarkEnd w:id="3"/>
       <w:r>
@@ -3288,7 +3542,7 @@
       <w:pPr>
         <w:pStyle w:val="berschriftmittel"/>
       </w:pPr>
-      <w:bookmarkStart w:id="4" w:name="_Toc124847576"/>
+      <w:bookmarkStart w:id="4" w:name="_Toc125453727"/>
       <w:r>
         <w:t>Ticket erstellen</w:t>
       </w:r>
@@ -3420,7 +3674,7 @@
       <w:pPr>
         <w:pStyle w:val="berschriftmittel"/>
       </w:pPr>
-      <w:bookmarkStart w:id="5" w:name="_Toc124847577"/>
+      <w:bookmarkStart w:id="5" w:name="_Toc125453728"/>
       <w:r>
         <w:t>Ticket lösen</w:t>
       </w:r>
@@ -3482,7 +3736,7 @@
       <w:pPr>
         <w:pStyle w:val="berschriftmittel"/>
       </w:pPr>
-      <w:bookmarkStart w:id="6" w:name="_Toc124847578"/>
+      <w:bookmarkStart w:id="6" w:name="_Toc125453729"/>
       <w:r>
         <w:t>Statistik einsehen</w:t>
       </w:r>
@@ -3699,7 +3953,7 @@
         <w:pStyle w:val="berschriftgro"/>
         <w:pageBreakBefore/>
       </w:pPr>
-      <w:bookmarkStart w:id="7" w:name="_Toc124847579"/>
+      <w:bookmarkStart w:id="7" w:name="_Toc125453730"/>
       <w:r>
         <w:lastRenderedPageBreak/>
         <w:t>Konkrete Aufgaben</w:t>
@@ -3710,7 +3964,7 @@
       <w:pPr>
         <w:pStyle w:val="berschriftmittel"/>
       </w:pPr>
-      <w:bookmarkStart w:id="8" w:name="_Toc124847580"/>
+      <w:bookmarkStart w:id="8" w:name="_Toc125453731"/>
       <w:r>
         <w:t xml:space="preserve">Aus </w:t>
       </w:r>
@@ -3726,7 +3980,7 @@
       <w:pPr>
         <w:pStyle w:val="berschriftklein"/>
       </w:pPr>
-      <w:bookmarkStart w:id="9" w:name="_Toc124847581"/>
+      <w:bookmarkStart w:id="9" w:name="_Toc125453732"/>
       <w:r>
         <w:t>Innerhalb von 15 Minuten kann ein Ticket erstellt werden</w:t>
       </w:r>
@@ -3747,7 +4001,7 @@
       <w:pPr>
         <w:pStyle w:val="berschriftklein"/>
       </w:pPr>
-      <w:bookmarkStart w:id="10" w:name="_Toc124847582"/>
+      <w:bookmarkStart w:id="10" w:name="_Toc125453733"/>
       <w:r>
         <w:t>Auf das Ticketsystem kann jederzeit innerhalb des Intranets zugegriffen werden</w:t>
       </w:r>
@@ -3765,7 +4019,7 @@
       <w:pPr>
         <w:pStyle w:val="berschriftklein"/>
       </w:pPr>
-      <w:bookmarkStart w:id="11" w:name="_Toc124847583"/>
+      <w:bookmarkStart w:id="11" w:name="_Toc125453734"/>
       <w:r>
         <w:t>Mit Eingabe der E-Mail werden die Kontaktdaten automatisch ergänzt</w:t>
       </w:r>
@@ -3792,7 +4046,7 @@
       <w:pPr>
         <w:pStyle w:val="berschriftklein"/>
       </w:pPr>
-      <w:bookmarkStart w:id="12" w:name="_Toc124847584"/>
+      <w:bookmarkStart w:id="12" w:name="_Toc125453735"/>
       <w:r>
         <w:t>Es gibt Vorauswahlmöglichkeiten in Form von Drop-Down-Feldern</w:t>
       </w:r>
@@ -3893,7 +4147,7 @@
       <w:pPr>
         <w:pStyle w:val="berschriftklein"/>
       </w:pPr>
-      <w:bookmarkStart w:id="13" w:name="_Toc124847585"/>
+      <w:bookmarkStart w:id="13" w:name="_Toc125453736"/>
       <w:r>
         <w:t xml:space="preserve">Es gibt ein </w:t>
       </w:r>
@@ -3935,7 +4189,7 @@
       <w:pPr>
         <w:pStyle w:val="berschriftklein"/>
       </w:pPr>
-      <w:bookmarkStart w:id="14" w:name="_Toc124847586"/>
+      <w:bookmarkStart w:id="14" w:name="_Toc125453737"/>
       <w:r>
         <w:t>Es gibt ein Feld zum Hochladen von Screenshots</w:t>
       </w:r>
@@ -3953,7 +4207,7 @@
       <w:pPr>
         <w:pStyle w:val="berschriftklein"/>
       </w:pPr>
-      <w:bookmarkStart w:id="15" w:name="_Toc124847587"/>
+      <w:bookmarkStart w:id="15" w:name="_Toc125453738"/>
       <w:r>
         <w:t>Der richtige IT-Mitarbeiter wird mittels der Schlagwörter bestimmt</w:t>
       </w:r>
@@ -3977,9 +4231,11 @@
       <w:pPr>
         <w:pStyle w:val="berschriftklein"/>
       </w:pPr>
+      <w:bookmarkStart w:id="16" w:name="_Toc125453739"/>
       <w:r>
         <w:t>Schrittweiser Aufbau des Formulars</w:t>
       </w:r>
+      <w:bookmarkEnd w:id="16"/>
     </w:p>
     <w:p>
       <w:pPr>
@@ -4010,7 +4266,15 @@
         </w:numPr>
       </w:pPr>
       <w:r>
-        <w:t>Persönliche Daten: Name, Email, Telefonnummer, Büronummer</w:t>
+        <w:t xml:space="preserve">Persönliche Daten: Name, </w:t>
+      </w:r>
+      <w:proofErr w:type="gramStart"/>
+      <w:r>
+        <w:t>Email</w:t>
+      </w:r>
+      <w:proofErr w:type="gramEnd"/>
+      <w:r>
+        <w:t>, Telefonnummer, Büronummer</w:t>
       </w:r>
     </w:p>
     <w:p>
@@ -4041,24 +4305,24 @@
       <w:pPr>
         <w:pStyle w:val="berschriftmittel"/>
       </w:pPr>
-      <w:bookmarkStart w:id="16" w:name="_Toc124847588"/>
+      <w:bookmarkStart w:id="17" w:name="_Toc125453740"/>
       <w:r>
         <w:t>Aus der Sicht des IT-Mitarbeiters</w:t>
       </w:r>
-      <w:bookmarkEnd w:id="16"/>
+      <w:bookmarkEnd w:id="17"/>
     </w:p>
     <w:p>
       <w:pPr>
         <w:pStyle w:val="berschriftklein"/>
       </w:pPr>
-      <w:bookmarkStart w:id="17" w:name="_Toc124847589"/>
+      <w:bookmarkStart w:id="18" w:name="_Toc125453741"/>
       <w:r>
         <w:t xml:space="preserve">Die empfangene E-Mail </w:t>
       </w:r>
       <w:r>
         <w:t>kommt von einer Funktionsmail-Adresse</w:t>
       </w:r>
-      <w:bookmarkEnd w:id="17"/>
+      <w:bookmarkEnd w:id="18"/>
     </w:p>
     <w:p>
       <w:pPr>
@@ -4086,33 +4350,39 @@
       <w:pPr>
         <w:pStyle w:val="berschriftklein"/>
       </w:pPr>
-      <w:bookmarkStart w:id="18" w:name="_Toc124847590"/>
+      <w:bookmarkStart w:id="19" w:name="_Toc125453742"/>
       <w:r>
         <w:t>Die E-Mail enthält alle wichtigen Informationen</w:t>
       </w:r>
-      <w:bookmarkEnd w:id="18"/>
+      <w:bookmarkEnd w:id="19"/>
     </w:p>
     <w:p>
       <w:pPr>
         <w:ind w:left="708"/>
       </w:pPr>
       <w:r>
+        <w:lastRenderedPageBreak/>
         <w:t>Die Felder aus dem Ticket-Formular werden formatiert und in die E-Mail hineingeschrieben.</w:t>
       </w:r>
+      <w:r>
+        <w:t xml:space="preserve"> Zudem wird noch für den Mitarbeiter ein Link in der Mail mit versendet, über welchen dieser direkt auf die Ticketsystemübersicht zugreifen kann</w:t>
+      </w:r>
+      <w:r>
+        <w:t>.</w:t>
+      </w:r>
     </w:p>
     <w:p>
       <w:pPr>
         <w:pStyle w:val="berschriftklein"/>
       </w:pPr>
       <w:r>
-        <w:lastRenderedPageBreak/>
         <w:t xml:space="preserve"> </w:t>
       </w:r>
-      <w:bookmarkStart w:id="19" w:name="_Toc124847591"/>
+      <w:bookmarkStart w:id="20" w:name="_Toc125453743"/>
       <w:r>
         <w:t>Folgende Felder sollen implementiert sein</w:t>
       </w:r>
-      <w:bookmarkEnd w:id="19"/>
+      <w:bookmarkEnd w:id="20"/>
     </w:p>
     <w:p>
       <w:pPr>
@@ -4123,7 +4393,15 @@
         </w:numPr>
       </w:pPr>
       <w:r>
-        <w:t>Persönliche Daten: Name, Email, Telefonnummer, Büronummer</w:t>
+        <w:t xml:space="preserve">Persönliche Daten: Name, </w:t>
+      </w:r>
+      <w:proofErr w:type="gramStart"/>
+      <w:r>
+        <w:t>Email</w:t>
+      </w:r>
+      <w:proofErr w:type="gramEnd"/>
+      <w:r>
+        <w:t>, Telefonnummer, Büronummer</w:t>
       </w:r>
     </w:p>
     <w:p>
@@ -4196,7 +4474,7 @@
       <w:pPr>
         <w:pStyle w:val="berschriftklein"/>
       </w:pPr>
-      <w:bookmarkStart w:id="20" w:name="_Toc124847592"/>
+      <w:bookmarkStart w:id="21" w:name="_Toc125453744"/>
       <w:r>
         <w:t>Esk</w:t>
       </w:r>
@@ -4206,32 +4484,60 @@
       <w:r>
         <w:t>tionsstufen</w:t>
       </w:r>
-      <w:bookmarkEnd w:id="20"/>
+      <w:bookmarkEnd w:id="21"/>
     </w:p>
     <w:p>
       <w:pPr>
         <w:ind w:left="708"/>
       </w:pPr>
       <w:r>
-        <w:t>Da HelpDesk für normale Mitarbeiter ohne IT-Kentnisse gedacht ist. Würden hier mehrere Eskalationsstufen nur zu Verwirrung führen bzw. würde jeder Mitarbeiter sein Problem als schwerwiegend einstufen um eine schnellere Bearbeitung zu erzwingen. Deswegen wird darauf verzichtet dies zu implementieren.</w:t>
+        <w:t xml:space="preserve">Da HelpDesk für normale Mitarbeiter ohne IT-Kentnisse gedacht ist. Würden hier mehrere Eskalationsstufen nur zu Verwirrung führen bzw. würde jeder Mitarbeiter sein Problem als schwerwiegend </w:t>
+      </w:r>
+      <w:proofErr w:type="gramStart"/>
+      <w:r>
+        <w:t>einstufen</w:t>
+      </w:r>
+      <w:proofErr w:type="gramEnd"/>
+      <w:r>
+        <w:t xml:space="preserve"> um eine schnellere Bearbeitung zu erzwingen. Deswegen wird darauf verzichtet dies zu implementieren.</w:t>
       </w:r>
     </w:p>
     <w:p>
       <w:pPr>
         <w:pStyle w:val="berschriftklein"/>
       </w:pPr>
-      <w:bookmarkStart w:id="21" w:name="_Toc124847593"/>
+      <w:bookmarkStart w:id="22" w:name="_Toc125453745"/>
       <w:r>
         <w:t>Über einen generierten Link in der E-Mail wird die Lösung mitgeteilt</w:t>
       </w:r>
-      <w:bookmarkEnd w:id="21"/>
+      <w:bookmarkEnd w:id="22"/>
     </w:p>
     <w:p>
       <w:pPr>
         <w:ind w:left="708"/>
       </w:pPr>
       <w:r>
-        <w:t>Auf diese Funktionalität wird verzichtet, da das Ticket vom IT-Mitarbeiter auf gelöst gesetzt wird, wenn er das Problem für den Mitarbeiter gelöst hat. Daher kennt der Mitarbeiter mit dem Problem die Lösung bereits bzw. bei komplexen Problemen ein Mitarbeiter mit wenig IT-Kentnissen hieraus keinen Mehrwert hat und eher verwirrt ist.</w:t>
+        <w:t xml:space="preserve">Auf diese Funktionalität wird verzichtet, da das Ticket vom IT-Mitarbeiter </w:t>
+      </w:r>
+      <w:proofErr w:type="gramStart"/>
+      <w:r>
+        <w:t>auf gelöst</w:t>
+      </w:r>
+      <w:proofErr w:type="gramEnd"/>
+      <w:r>
+        <w:t xml:space="preserve"> gesetzt wird, wenn er das Problem für den Mitarbeiter gelöst hat. Daher kennt der Mitarbeiter mit dem Problem die Lösung bereits bzw. bei komplexen Problemen</w:t>
+      </w:r>
+      <w:r>
+        <w:t xml:space="preserve"> hat</w:t>
+      </w:r>
+      <w:r>
+        <w:t xml:space="preserve"> ein Mitarbeiter mit wenig IT-Kentnissen hieraus keinen Mehrwert und </w:t>
+      </w:r>
+      <w:r>
+        <w:t>wird im schlimmsten Fall noch</w:t>
+      </w:r>
+      <w:r>
+        <w:t xml:space="preserve"> verwirrt.</w:t>
       </w:r>
     </w:p>
     <w:p>
@@ -4246,9 +4552,11 @@
       <w:pPr>
         <w:pStyle w:val="berschriftklein"/>
       </w:pPr>
+      <w:bookmarkStart w:id="23" w:name="_Toc125453746"/>
       <w:r>
         <w:t>Ticketsystem Übersicht</w:t>
       </w:r>
+      <w:bookmarkEnd w:id="23"/>
     </w:p>
     <w:p>
       <w:pPr>
@@ -4386,16 +4694,34 @@
         <w:ind w:left="708"/>
       </w:pPr>
       <w:r>
-        <w:t>Über Ticket lösen wird der Mitarbeiter auf ein Eingabeformular weitergeleitet, in welches der Mitarbieter den Ticketstatus auf gelöst setzen und seine Lösung angeben kann. Bei der Spalte gelöst wird zur besseren Lesbarkeit der Hintergrund gelb/rot angezeigt bei Tickets die noch nicht gelöst wurden und bei Tickets mit Lösung ist der Hintergrund grün.</w:t>
+        <w:t xml:space="preserve">Über Ticket lösen wird der Mitarbeiter auf ein Eingabeformular weitergeleitet, in welches der Mitarbieter den Ticketstatus </w:t>
+      </w:r>
+      <w:proofErr w:type="gramStart"/>
+      <w:r>
+        <w:t>auf gelöst</w:t>
+      </w:r>
+      <w:proofErr w:type="gramEnd"/>
+      <w:r>
+        <w:t xml:space="preserve"> setzen und seine Lösung angeben kann. Bei der Spalte gelöst wird zur besseren Lesbarkeit der Hintergrund gelb/rot angezeigt bei Tickets die noch nicht gelöst wurden und bei Tickets mit Lösung ist der Hintergrund grün.</w:t>
       </w:r>
     </w:p>
     <w:p>
       <w:pPr>
         <w:pStyle w:val="berschriftklein"/>
       </w:pPr>
-      <w:r>
-        <w:t>Ticketstatus auf gelöst setzen</w:t>
-      </w:r>
+      <w:bookmarkStart w:id="24" w:name="_Toc125453747"/>
+      <w:r>
+        <w:t xml:space="preserve">Ticketstatus </w:t>
+      </w:r>
+      <w:proofErr w:type="gramStart"/>
+      <w:r>
+        <w:t>auf gelöst</w:t>
+      </w:r>
+      <w:proofErr w:type="gramEnd"/>
+      <w:r>
+        <w:t xml:space="preserve"> setzen</w:t>
+      </w:r>
+      <w:bookmarkEnd w:id="24"/>
     </w:p>
     <w:p>
       <w:pPr>
@@ -4405,176 +4731,233 @@
         <w:t xml:space="preserve">Hier kann der Mitarbeiter seine Lösung angeben, welche dann in der Datenbank gespeichert wird und im Ticketsystem </w:t>
       </w:r>
       <w:r>
-        <w:t>der Status auf gelöst gesetzt wird und die Lösung in der Tabelle angezeigt wird.</w:t>
+        <w:t xml:space="preserve">der Status </w:t>
+      </w:r>
+      <w:proofErr w:type="gramStart"/>
+      <w:r>
+        <w:t>auf gelöst</w:t>
+      </w:r>
+      <w:proofErr w:type="gramEnd"/>
+      <w:r>
+        <w:t xml:space="preserve"> gesetzt wird und die Lösung in der Tabelle angezeigt wird.</w:t>
+      </w:r>
+      <w:r>
+        <w:t xml:space="preserve"> Sollte es hierbei ein Problem beim abspeichern der Datenbank geben, wird </w:t>
+      </w:r>
+      <w:r>
+        <w:lastRenderedPageBreak/>
+        <w:t>dies dem Mitarbeiter mitgeteilt. Ansonsten kriegt der Mitarbeiter eine Erfolgsmeldung und kann über einen Link wieder zur Ticketübersicht zurückkehren.</w:t>
       </w:r>
     </w:p>
     <w:p>
       <w:pPr>
         <w:pStyle w:val="berschriftmittel"/>
       </w:pPr>
-      <w:bookmarkStart w:id="22" w:name="_Toc124847594"/>
+      <w:bookmarkStart w:id="25" w:name="_Toc125453748"/>
       <w:r>
         <w:t>Aus der Sicht des IT-Abteilungsleiters</w:t>
       </w:r>
-      <w:bookmarkEnd w:id="22"/>
+      <w:bookmarkEnd w:id="25"/>
     </w:p>
     <w:p>
       <w:pPr>
         <w:pStyle w:val="berschriftklein"/>
       </w:pPr>
-      <w:bookmarkStart w:id="23" w:name="_Toc124847595"/>
+      <w:bookmarkStart w:id="26" w:name="_Toc125453749"/>
       <w:r>
         <w:t>Das Ticketsystem soll jederzeit erreichbar sein</w:t>
       </w:r>
-      <w:bookmarkEnd w:id="23"/>
+      <w:bookmarkEnd w:id="26"/>
+    </w:p>
+    <w:p>
+      <w:pPr>
+        <w:ind w:left="708"/>
+      </w:pPr>
+      <w:r>
+        <w:t>Wird sichergestellt, indem Ticketsystem über einen Webserver 24/7 erreichbar ist.</w:t>
+      </w:r>
     </w:p>
     <w:p>
       <w:pPr>
         <w:pStyle w:val="berschriftklein"/>
       </w:pPr>
-      <w:bookmarkStart w:id="24" w:name="_Toc124847596"/>
+      <w:bookmarkStart w:id="27" w:name="_Toc125453750"/>
+      <w:r>
+        <w:t>Es gibt eine statistische Auswertung der Ticket-Daten</w:t>
+      </w:r>
+      <w:bookmarkEnd w:id="27"/>
+    </w:p>
+    <w:p>
+      <w:pPr>
+        <w:ind w:left="708"/>
+      </w:pPr>
+      <w:r>
+        <w:t xml:space="preserve">Alle Tickets werden in einer Datenbank gespeichert </w:t>
+      </w:r>
+      <w:r>
+        <w:t>mit Datum,</w:t>
+      </w:r>
+      <w:r>
+        <w:t xml:space="preserve"> wann das Ticket erstellt wurde. </w:t>
+      </w:r>
+      <w:r>
+        <w:t xml:space="preserve">Es wird ausgewertet nach den Lösungsstatus, Problembereich, </w:t>
+      </w:r>
+      <w:r>
+        <w:t>Zuständige Mitarbeiter</w:t>
+      </w:r>
+      <w:r>
+        <w:t>.</w:t>
+      </w:r>
+    </w:p>
+    <w:p>
+      <w:pPr>
+        <w:pStyle w:val="berschriftklein"/>
+      </w:pPr>
+      <w:bookmarkStart w:id="28" w:name="_Toc125453751"/>
+      <w:r>
+        <w:t>Für das Ticketsystem ist keine Schulung nötig</w:t>
+      </w:r>
+      <w:bookmarkEnd w:id="28"/>
+    </w:p>
+    <w:p>
+      <w:pPr>
+        <w:ind w:left="708"/>
+      </w:pPr>
+      <w:r>
+        <w:t>Orientierung an Kontaktformularen aus dem Internet und Hinweise bei schwierigen Feldern, damit Mitarbeiter ohne IT-Kenntnisse diese ausfüllen können.</w:t>
+      </w:r>
+    </w:p>
+    <w:p>
+      <w:pPr>
+        <w:pStyle w:val="berschriftklein"/>
+      </w:pPr>
+      <w:bookmarkStart w:id="29" w:name="_Toc125453752"/>
+      <w:r>
+        <w:t>Es werden gängige Programmiersprachen verwendet</w:t>
+      </w:r>
+      <w:bookmarkEnd w:id="29"/>
+    </w:p>
+    <w:p>
+      <w:pPr>
+        <w:ind w:left="708"/>
+      </w:pPr>
+      <w:r>
+        <w:t>JavaScript, PHP, CSS und HTML. Auf eine gute Dokumentation des Codes wird geachtet.</w:t>
+      </w:r>
+      <w:r>
+        <w:br w:type="page"/>
+      </w:r>
+    </w:p>
+    <w:p>
+      <w:pPr>
+        <w:pStyle w:val="berschriftgro"/>
+      </w:pPr>
+      <w:bookmarkStart w:id="30" w:name="_Toc125453753"/>
       <w:r>
         <w:lastRenderedPageBreak/>
-        <w:t>Es gibt eine statistische Auswertung der Ticket-Daten</w:t>
-      </w:r>
-      <w:bookmarkEnd w:id="24"/>
+        <w:t xml:space="preserve">Constraints </w:t>
+      </w:r>
+      <w:r>
+        <w:t>/</w:t>
+      </w:r>
+      <w:r>
+        <w:t>Nicht-Funktionale Anforderungen</w:t>
+      </w:r>
+      <w:bookmarkEnd w:id="30"/>
+    </w:p>
+    <w:p>
+      <w:pPr>
+        <w:pStyle w:val="berschriftklein"/>
+      </w:pPr>
+      <w:bookmarkStart w:id="31" w:name="_Toc125453754"/>
+      <w:r>
+        <w:t xml:space="preserve">Robustheit: Ticketsystem soll </w:t>
+      </w:r>
+      <w:r>
+        <w:t>bei falschen Eingaben nicht abstürzen</w:t>
+      </w:r>
+      <w:bookmarkEnd w:id="31"/>
     </w:p>
     <w:p>
       <w:pPr>
         <w:ind w:left="708"/>
       </w:pPr>
       <w:r>
-        <w:t xml:space="preserve">Alle Tickets werden in einer Datenbank gespeichert </w:t>
-      </w:r>
-      <w:r>
-        <w:t>mit Datum,</w:t>
-      </w:r>
-      <w:r>
-        <w:t xml:space="preserve"> wann das Ticket erstellt wurde. </w:t>
-      </w:r>
-      <w:r>
-        <w:t xml:space="preserve">Es wird ausgewertet nach den Lösungsstatus, Problembereich, </w:t>
-      </w:r>
-      <w:r>
-        <w:t>Zuständige Mitarbeiter</w:t>
-      </w:r>
-      <w:r>
-        <w:t>.</w:t>
+        <w:t xml:space="preserve">Bei falschen Eingaben wird eine Fehlermeldung ausgegeben. </w:t>
+      </w:r>
+      <w:r>
+        <w:t>Wenn beim Ticketformular der Mitarbeiter eine E-Mail-Adresse ang</w:t>
+      </w:r>
+      <w:r>
+        <w:t>ibt</w:t>
+      </w:r>
+      <w:r>
+        <w:t xml:space="preserve">, die sich nicht in der Mitarbeiter-Datenbank </w:t>
+      </w:r>
+      <w:proofErr w:type="gramStart"/>
+      <w:r>
+        <w:t>befindet</w:t>
+      </w:r>
+      <w:proofErr w:type="gramEnd"/>
+      <w:r>
+        <w:t xml:space="preserve"> wird beim Absenden des Tickets eine Fehlermeldung ausgegeben</w:t>
+      </w:r>
+      <w:r>
+        <w:t xml:space="preserve"> und das Ticket wird nicht in der Datenbank gespeichert, da der Mitarbeiter über die E-Mail-Adresse identifiziert wird.</w:t>
+      </w:r>
+      <w:r>
+        <w:t xml:space="preserve"> </w:t>
       </w:r>
     </w:p>
     <w:p>
       <w:pPr>
         <w:pStyle w:val="berschriftklein"/>
       </w:pPr>
-      <w:bookmarkStart w:id="25" w:name="_Toc124847597"/>
-      <w:r>
-        <w:t>Für das Ticketsystem ist keine Schulung nötig</w:t>
-      </w:r>
-      <w:bookmarkEnd w:id="25"/>
+      <w:bookmarkStart w:id="32" w:name="_Toc125453755"/>
+      <w:r>
+        <w:t xml:space="preserve">Verfügbarkeit: </w:t>
+      </w:r>
+      <w:r>
+        <w:t>Zugriff soll v</w:t>
+      </w:r>
+      <w:r>
+        <w:t>on Überall über das Intranet</w:t>
+      </w:r>
+      <w:r>
+        <w:t xml:space="preserve"> möglich sein</w:t>
+      </w:r>
+      <w:bookmarkEnd w:id="32"/>
     </w:p>
     <w:p>
       <w:pPr>
         <w:ind w:left="708"/>
       </w:pPr>
       <w:r>
-        <w:t>Orientierung an Kontaktformularen aus dem Internet und Hinweise bei schwierigen Feldern, damit Mitarbeiter ohne IT-Kenntnisse diese ausfüllen können.</w:t>
+        <w:t>Seite muss nur im Behördennetz implementiert werden. Hierbei ist zu beachten, dass das Ticketsystem und das Lösen von Tickets in einem getrennten Bereich</w:t>
+      </w:r>
+      <w:r>
+        <w:t xml:space="preserve"> (z.B. backend)</w:t>
+      </w:r>
+      <w:r>
+        <w:t xml:space="preserve"> implementiert wird, auf welchen nur IT-Mitarbeiter Zugriff haben.</w:t>
+      </w:r>
+      <w:r>
+        <w:t xml:space="preserve"> Und das Formular in einem Bereich (z.B. frontend) auf den alle Mitarbeiter zugreifen können.</w:t>
       </w:r>
     </w:p>
     <w:p>
       <w:pPr>
         <w:pStyle w:val="berschriftklein"/>
       </w:pPr>
-      <w:bookmarkStart w:id="26" w:name="_Toc124847598"/>
-      <w:r>
-        <w:t>Es werden gängige Programmiersprachen verwendet</w:t>
-      </w:r>
-      <w:bookmarkEnd w:id="26"/>
-    </w:p>
-    <w:p>
-      <w:pPr>
-        <w:ind w:left="708"/>
-      </w:pPr>
-      <w:r>
-        <w:t>JavaScript, PHP, CSS und HTML. Auf eine gute Dokumentation des Codes wird geachtet.</w:t>
-      </w:r>
-    </w:p>
-    <w:p>
-      <w:pPr>
-        <w:pStyle w:val="berschriftgro"/>
-      </w:pPr>
-      <w:bookmarkStart w:id="27" w:name="_Toc124847599"/>
-      <w:r>
-        <w:t xml:space="preserve">Constraints </w:t>
-      </w:r>
-      <w:r>
-        <w:t>/</w:t>
-      </w:r>
-      <w:r>
-        <w:t>Nicht-Funktionale Anforderungen</w:t>
-      </w:r>
-      <w:bookmarkEnd w:id="27"/>
-    </w:p>
-    <w:p>
-      <w:pPr>
-        <w:pStyle w:val="berschriftklein"/>
-      </w:pPr>
-      <w:bookmarkStart w:id="28" w:name="_Toc124847600"/>
-      <w:r>
-        <w:t xml:space="preserve">Robustheit: Ticketsystem soll </w:t>
-      </w:r>
-      <w:r>
-        <w:t>bei falschen Eingaben nicht abstürzen</w:t>
-      </w:r>
-      <w:bookmarkEnd w:id="28"/>
-    </w:p>
-    <w:p>
-      <w:pPr>
-        <w:pStyle w:val="berschriftklein"/>
-      </w:pPr>
-      <w:bookmarkStart w:id="29" w:name="_Toc124847601"/>
-      <w:r>
-        <w:t xml:space="preserve">Verfügbarkeit: </w:t>
-      </w:r>
-      <w:r>
-        <w:t>Zugriff soll v</w:t>
-      </w:r>
-      <w:r>
-        <w:t>on Überall über das Intranet</w:t>
-      </w:r>
-      <w:r>
-        <w:t xml:space="preserve"> möglich sein</w:t>
-      </w:r>
-      <w:bookmarkEnd w:id="29"/>
-    </w:p>
-    <w:p>
-      <w:pPr>
-        <w:ind w:left="708"/>
-      </w:pPr>
-      <w:r>
-        <w:t>Seite muss nur im Behördennetz implementiert werden. Hierbei ist zu beachten, dass das Ticketsystem und das Lösen von Tickets in einem getrennten Bereich</w:t>
-      </w:r>
-      <w:r>
-        <w:t xml:space="preserve"> (z.B. backend)</w:t>
-      </w:r>
-      <w:r>
-        <w:t xml:space="preserve"> implementiert wird, auf welchen nur IT-Mitarbeiter Zugriff haben.</w:t>
-      </w:r>
-      <w:r>
-        <w:t xml:space="preserve"> Und das Formular in einem Bereich (z.B. frontend) auf den alle Mitarbeiter zugreifen können.</w:t>
-      </w:r>
-    </w:p>
-    <w:p>
-      <w:pPr>
-        <w:pStyle w:val="berschriftklein"/>
-      </w:pPr>
-      <w:bookmarkStart w:id="30" w:name="_Toc124847602"/>
+      <w:bookmarkStart w:id="33" w:name="_Toc125453756"/>
       <w:r>
         <w:t xml:space="preserve">Änderbarkeit: </w:t>
       </w:r>
       <w:r>
         <w:t>Quellcode soll ausführlich kommentiert sein, um nachträgliche Veränderungen vornehmen zu können</w:t>
       </w:r>
-      <w:bookmarkEnd w:id="30"/>
+      <w:bookmarkEnd w:id="33"/>
     </w:p>
     <w:p>
       <w:pPr>
@@ -4590,7 +4973,7 @@
       <w:pPr>
         <w:pStyle w:val="berschriftklein"/>
       </w:pPr>
-      <w:bookmarkStart w:id="31" w:name="_Toc124847603"/>
+      <w:bookmarkStart w:id="34" w:name="_Toc125453757"/>
       <w:r>
         <w:t>Zuverlässigkeit: Ticketsystem muss den Mitarbeitern zu jeder Uhrzeit</w:t>
       </w:r>
@@ -4600,7 +4983,7 @@
       <w:r>
         <w:t xml:space="preserve"> zur Verfügung stehen</w:t>
       </w:r>
-      <w:bookmarkEnd w:id="31"/>
+      <w:bookmarkEnd w:id="34"/>
     </w:p>
     <w:p>
       <w:pPr>
@@ -4616,11 +4999,11 @@
       <w:pPr>
         <w:pStyle w:val="berschriftklein"/>
       </w:pPr>
-      <w:bookmarkStart w:id="32" w:name="_Toc124847604"/>
+      <w:bookmarkStart w:id="35" w:name="_Toc125453758"/>
       <w:r>
         <w:t>Benutzbarkeit: Orientierung bei Ticketeingabe an Kontaktformularen</w:t>
       </w:r>
-      <w:bookmarkEnd w:id="32"/>
+      <w:bookmarkEnd w:id="35"/>
     </w:p>
     <w:p>
       <w:pPr>
@@ -4637,7 +5020,7 @@
       <w:pPr>
         <w:pStyle w:val="berschriftklein"/>
       </w:pPr>
-      <w:bookmarkStart w:id="33" w:name="_Toc124847605"/>
+      <w:bookmarkStart w:id="36" w:name="_Toc125453759"/>
       <w:r>
         <w:t xml:space="preserve">Sicherheit: Konformität </w:t>
       </w:r>
@@ -4656,7 +5039,7 @@
       <w:r>
         <w:t>DSGVO</w:t>
       </w:r>
-      <w:bookmarkEnd w:id="33"/>
+      <w:bookmarkEnd w:id="36"/>
     </w:p>
     <w:p>
       <w:pPr>
@@ -4665,19 +5048,26 @@
       <w:r>
         <w:t>Mitarbeiter kann nur ein Ticket abschicken, wenn er zustimmt, dass seine Daten zur Kontaktaufnahme gespeichert werden dürfen.</w:t>
       </w:r>
+      <w:r>
+        <w:br w:type="page"/>
+      </w:r>
     </w:p>
     <w:p>
       <w:pPr>
         <w:pStyle w:val="berschriftgro"/>
       </w:pPr>
-      <w:bookmarkStart w:id="34" w:name="_Toc124847606"/>
-      <w:r>
-        <w:t>Abgrenzung</w:t>
+      <w:bookmarkStart w:id="37" w:name="_Toc125453760"/>
+      <w:r>
+        <w:lastRenderedPageBreak/>
+        <w:t>Ab</w:t>
+      </w:r>
+      <w:r>
+        <w:t>grenzung</w:t>
       </w:r>
       <w:r>
         <w:t>, was das Ticketsystem nicht können muss</w:t>
       </w:r>
-      <w:bookmarkEnd w:id="34"/>
+      <w:bookmarkEnd w:id="37"/>
     </w:p>
     <w:p>
       <w:pPr>

</xml_diff>